<commit_message>
Mess around with Reference document for docx format
</commit_message>
<xml_diff>
--- a/resume-docx-reference.docx
+++ b/resume-docx-reference.docx
@@ -4,75 +4,42 @@
   <w:body>
     <w:p>
       <w:pPr>
-        <w:tabs>
-          <w:tab w:val="right" w:pos="10800"/>
-        </w:tabs>
-        <w:spacing w:after="120" w:line="264" w:lineRule="auto"/>
-        <w:jc w:val="center"/>
-        <w:outlineLvl w:val="0"/>
-        <w:rPr>
-          <w:rFonts w:ascii="Georgia" w:hAnsi="Georgia" w:cs="Arial"/>
-          <w:b/>
-          <w:noProof/>
-          <w:color w:val="000000" w:themeColor="text1"/>
-          <w:sz w:val="48"/>
-          <w:szCs w:val="48"/>
-          <w:lang w:val="es-ES"/>
-        </w:rPr>
-      </w:pPr>
-      <w:r>
-        <w:rPr>
-          <w:rFonts w:ascii="Georgia" w:hAnsi="Georgia" w:cs="Arial"/>
-          <w:b/>
-          <w:color w:val="000000" w:themeColor="text1"/>
-          <w:sz w:val="48"/>
-          <w:szCs w:val="48"/>
-          <w:lang w:val="es-ES"/>
-        </w:rPr>
+        <w:pStyle w:val="Heading1"/>
+      </w:pPr>
+      <w:r>
         <w:t>Guillermo Rodriguez</w:t>
       </w:r>
     </w:p>
     <w:p>
       <w:pPr>
-        <w:tabs>
-          <w:tab w:val="right" w:pos="10800"/>
-        </w:tabs>
-        <w:spacing w:after="0" w:line="264" w:lineRule="auto"/>
-        <w:jc w:val="right"/>
-        <w:rPr>
-          <w:rFonts w:ascii="Georgia" w:hAnsi="Georgia" w:cs="Arial"/>
+        <w:rPr>
           <w:lang w:val="es-ES"/>
         </w:rPr>
       </w:pPr>
       <w:r>
         <w:rPr>
-          <w:rFonts w:ascii="Georgia" w:hAnsi="Georgia" w:cs="Arial"/>
+          <w:rStyle w:val="Heading6Char"/>
+        </w:rPr>
+        <w:t>Tampa,</w:t>
+      </w:r>
+      <w:r>
+        <w:rPr>
+          <w:rStyle w:val="Heading6Char"/>
+        </w:rPr>
+        <w:t xml:space="preserve"> FL</w:t>
+      </w:r>
+      <w:r>
+        <w:rPr>
           <w:lang w:val="es-ES"/>
         </w:rPr>
-        <w:t>Tampa,</w:t>
-      </w:r>
-      <w:r>
-        <w:rPr>
-          <w:rFonts w:ascii="Georgia" w:hAnsi="Georgia" w:cs="Arial"/>
+        <w:t xml:space="preserve"> </w:t>
+      </w:r>
+      <w:r>
+        <w:rPr>
           <w:lang w:val="es-ES"/>
         </w:rPr>
-        <w:t xml:space="preserve"> FL</w:t>
-      </w:r>
-      <w:r>
-        <w:rPr>
-          <w:rFonts w:ascii="Georgia" w:hAnsi="Georgia" w:cs="Arial"/>
-          <w:lang w:val="es-ES"/>
-        </w:rPr>
-        <w:t xml:space="preserve"> </w:t>
-      </w:r>
-      <w:r>
-        <w:rPr>
-          <w:rFonts w:ascii="Georgia" w:hAnsi="Georgia" w:cs="Arial"/>
-          <w:lang w:val="es-ES"/>
-        </w:rPr>
         <w:t xml:space="preserve">   </w:t>
       </w:r>
-      <w:bookmarkStart w:id="0" w:name="_GoBack"/>
       <w:r>
         <w:rPr>
           <w:rFonts w:ascii="Wingdings" w:hAnsi="Wingdings"/>
@@ -80,7 +47,6 @@
         </w:rPr>
         <w:t></w:t>
       </w:r>
-      <w:bookmarkEnd w:id="0"/>
       <w:r>
         <w:rPr>
           <w:rFonts w:ascii="Wingdings" w:hAnsi="Wingdings"/>
@@ -90,28 +56,24 @@
       </w:r>
       <w:r>
         <w:rPr>
-          <w:rFonts w:ascii="Georgia" w:hAnsi="Georgia" w:cs="Arial"/>
           <w:lang w:val="es-ES"/>
         </w:rPr>
         <w:t>(407)</w:t>
       </w:r>
       <w:r>
         <w:rPr>
-          <w:rFonts w:ascii="Georgia" w:hAnsi="Georgia" w:cs="Arial"/>
           <w:lang w:val="es-ES"/>
         </w:rPr>
         <w:t xml:space="preserve"> 802-6655</w:t>
       </w:r>
       <w:r>
         <w:rPr>
-          <w:rFonts w:ascii="Georgia" w:hAnsi="Georgia" w:cs="Arial"/>
           <w:lang w:val="es-ES"/>
         </w:rPr>
         <w:t xml:space="preserve"> </w:t>
       </w:r>
       <w:r>
         <w:rPr>
-          <w:rFonts w:ascii="Georgia" w:hAnsi="Georgia" w:cs="Arial"/>
           <w:lang w:val="es-ES"/>
         </w:rPr>
         <w:t xml:space="preserve">   </w:t>
@@ -132,7 +94,6 @@
       </w:r>
       <w:r>
         <w:rPr>
-          <w:rFonts w:ascii="Georgia" w:hAnsi="Georgia" w:cs="Arial"/>
           <w:color w:val="000000"/>
           <w:lang w:val="es-ES"/>
         </w:rPr>
@@ -140,21 +101,18 @@
       </w:r>
       <w:r>
         <w:rPr>
-          <w:rFonts w:ascii="Georgia" w:hAnsi="Georgia" w:cs="Arial"/>
           <w:lang w:val="es-ES"/>
         </w:rPr>
         <w:t>guillermor@mail.usf.edu</w:t>
       </w:r>
       <w:r>
         <w:rPr>
-          <w:rFonts w:ascii="Georgia" w:hAnsi="Georgia" w:cs="Arial"/>
           <w:lang w:val="es-ES"/>
         </w:rPr>
         <w:t xml:space="preserve"> </w:t>
       </w:r>
       <w:r>
         <w:rPr>
-          <w:rFonts w:ascii="Georgia" w:hAnsi="Georgia" w:cs="Arial"/>
           <w:lang w:val="es-ES"/>
         </w:rPr>
         <w:t xml:space="preserve">   </w:t>
@@ -175,7 +133,7 @@
       </w:r>
       <w:r>
         <w:rPr>
-          <w:rFonts w:ascii="Arial" w:hAnsi="Arial" w:cs="Arial"/>
+          <w:rFonts w:ascii="Arial" w:hAnsi="Arial"/>
           <w:color w:val="000000"/>
           <w:lang w:val="es-ES"/>
         </w:rPr>
@@ -183,14 +141,12 @@
       </w:r>
       <w:r>
         <w:rPr>
-          <w:rFonts w:ascii="Georgia" w:hAnsi="Georgia" w:cs="Arial"/>
           <w:lang w:val="es-ES"/>
         </w:rPr>
         <w:t>in/guillermor11</w:t>
       </w:r>
       <w:r>
         <w:rPr>
-          <w:rFonts w:ascii="Georgia" w:hAnsi="Georgia" w:cs="Arial"/>
           <w:lang w:val="es-ES"/>
         </w:rPr>
         <w:t xml:space="preserve"> </w:t>
@@ -211,7 +167,7 @@
       </w:r>
       <w:r>
         <w:rPr>
-          <w:rFonts w:ascii="Arial" w:hAnsi="Arial" w:cs="Arial"/>
+          <w:rFonts w:ascii="Arial" w:hAnsi="Arial"/>
           <w:color w:val="000000"/>
           <w:lang w:val="es-ES"/>
         </w:rPr>
@@ -219,7 +175,6 @@
       </w:r>
       <w:r>
         <w:rPr>
-          <w:rFonts w:ascii="Georgia" w:hAnsi="Georgia" w:cs="Arial"/>
           <w:lang w:val="es-ES"/>
         </w:rPr>
         <w:t>pineapplegiant.com</w:t>
@@ -227,22 +182,9 @@
     </w:p>
     <w:p>
       <w:pPr>
-        <w:tabs>
-          <w:tab w:val="right" w:pos="10800"/>
-        </w:tabs>
-        <w:spacing w:after="120" w:line="264" w:lineRule="auto"/>
-        <w:outlineLvl w:val="0"/>
-        <w:rPr>
-          <w:rFonts w:ascii="Georgia" w:hAnsi="Georgia" w:cs="Arial"/>
-          <w:sz w:val="22"/>
-        </w:rPr>
-      </w:pPr>
-      <w:r>
-        <w:rPr>
-          <w:rFonts w:ascii="Georgia" w:hAnsi="Georgia" w:cs="Arial"/>
-          <w:b/>
-          <w:noProof/>
-        </w:rPr>
+        <w:pStyle w:val="Heading2"/>
+      </w:pPr>
+      <w:r>
         <mc:AlternateContent>
           <mc:Choice Requires="wps">
             <w:drawing>
@@ -309,88 +251,34 @@
         </mc:AlternateContent>
       </w:r>
       <w:r>
-        <w:rPr>
-          <w:rFonts w:ascii="Georgia" w:hAnsi="Georgia" w:cs="Arial"/>
-          <w:b/>
-          <w:noProof/>
-          <w:color w:val="000000" w:themeColor="text1"/>
-          <w:sz w:val="22"/>
-        </w:rPr>
         <w:t>SUMMAR</w:t>
       </w:r>
       <w:r>
-        <w:rPr>
-          <w:rFonts w:ascii="Georgia" w:hAnsi="Georgia" w:cs="Arial"/>
-          <w:b/>
-          <w:noProof/>
-          <w:color w:val="000000" w:themeColor="text1"/>
-          <w:sz w:val="22"/>
-        </w:rPr>
         <w:t>Y</w:t>
       </w:r>
     </w:p>
     <w:p>
-      <w:pPr>
-        <w:tabs>
-          <w:tab w:val="right" w:pos="10800"/>
-        </w:tabs>
-        <w:spacing w:after="80" w:line="264" w:lineRule="auto"/>
-        <w:rPr>
-          <w:rFonts w:ascii="Georgia" w:hAnsi="Georgia" w:cs="Arial"/>
-        </w:rPr>
-      </w:pPr>
-      <w:r>
-        <w:rPr>
-          <w:rFonts w:ascii="Georgia" w:hAnsi="Georgia" w:cs="Arial"/>
-          <w:noProof/>
-        </w:rPr>
+      <w:r>
         <w:t>Chemical Engineering and</w:t>
       </w:r>
       <w:r>
-        <w:rPr>
-          <w:rFonts w:ascii="Georgia" w:hAnsi="Georgia" w:cs="Arial"/>
-          <w:noProof/>
-        </w:rPr>
         <w:t xml:space="preserve"> Humanities </w:t>
       </w:r>
       <w:r>
-        <w:rPr>
-          <w:rFonts w:ascii="Georgia" w:hAnsi="Georgia" w:cs="Arial"/>
-        </w:rPr>
         <w:t>gra</w:t>
       </w:r>
       <w:r>
-        <w:rPr>
-          <w:rFonts w:ascii="Georgia" w:hAnsi="Georgia" w:cs="Arial"/>
-        </w:rPr>
         <w:t>duate; desires to use science and</w:t>
       </w:r>
       <w:r>
-        <w:rPr>
-          <w:rFonts w:ascii="Georgia" w:hAnsi="Georgia" w:cs="Arial"/>
-        </w:rPr>
         <w:t xml:space="preserve"> technology to create a positive impact on the world.</w:t>
       </w:r>
     </w:p>
     <w:p>
       <w:pPr>
-        <w:tabs>
-          <w:tab w:val="right" w:pos="10800"/>
-        </w:tabs>
-        <w:spacing w:after="40" w:line="264" w:lineRule="auto"/>
-        <w:outlineLvl w:val="0"/>
-        <w:rPr>
-          <w:rFonts w:ascii="Georgia" w:hAnsi="Georgia" w:cs="Arial"/>
-          <w:b/>
-          <w:sz w:val="22"/>
-        </w:rPr>
-      </w:pPr>
-      <w:r>
-        <w:rPr>
-          <w:rFonts w:ascii="Georgia" w:hAnsi="Georgia" w:cs="Arial"/>
-          <w:b/>
-          <w:noProof/>
-        </w:rPr>
+        <w:pStyle w:val="Heading2"/>
+      </w:pPr>
+      <w:r>
         <mc:AlternateContent>
           <mc:Choice Requires="wps">
             <w:drawing>
@@ -457,199 +345,120 @@
         </mc:AlternateContent>
       </w:r>
       <w:r>
-        <w:rPr>
-          <w:rFonts w:ascii="Georgia" w:hAnsi="Georgia" w:cs="Arial"/>
-          <w:b/>
-          <w:sz w:val="22"/>
-        </w:rPr>
         <w:t>EDUCATION</w:t>
       </w:r>
     </w:p>
     <w:p>
       <w:pPr>
-        <w:tabs>
-          <w:tab w:val="right" w:pos="10800"/>
-        </w:tabs>
-        <w:spacing w:after="80" w:line="264" w:lineRule="auto"/>
-        <w:rPr>
-          <w:rFonts w:ascii="Georgia" w:hAnsi="Georgia" w:cs="Arial"/>
+        <w:rPr>
           <w:u w:val="single"/>
         </w:rPr>
       </w:pPr>
       <w:r>
         <w:rPr>
-          <w:rFonts w:ascii="Georgia" w:hAnsi="Georgia" w:cs="Arial"/>
+          <w:rStyle w:val="Heading7Char"/>
           <w:b/>
         </w:rPr>
         <w:t>University of South Florida</w:t>
       </w:r>
       <w:r>
         <w:rPr>
-          <w:rFonts w:ascii="Georgia" w:hAnsi="Georgia" w:cs="Arial"/>
+          <w:b/>
         </w:rPr>
         <w:t xml:space="preserve"> </w:t>
       </w:r>
       <w:r>
-        <w:rPr>
-          <w:rFonts w:ascii="Georgia" w:hAnsi="Georgia" w:cs="Arial"/>
-        </w:rPr>
         <w:tab/>
       </w:r>
       <w:r>
         <w:rPr>
-          <w:rFonts w:ascii="Georgia" w:hAnsi="Georgia" w:cs="Arial"/>
+          <w:rStyle w:val="IntenseEmphasis"/>
+        </w:rPr>
+        <w:t>Graduated</w:t>
+      </w:r>
+      <w:r>
+        <w:rPr>
           <w:b/>
           <w:i/>
         </w:rPr>
-        <w:t>Graduated</w:t>
-      </w:r>
-      <w:r>
-        <w:rPr>
-          <w:rFonts w:ascii="Georgia" w:hAnsi="Georgia" w:cs="Arial"/>
+        <w:t>:</w:t>
+      </w:r>
+      <w:r>
+        <w:rPr>
+          <w:i/>
+        </w:rPr>
+        <w:t xml:space="preserve"> </w:t>
+      </w:r>
+      <w:r>
+        <w:rPr>
+          <w:i/>
+        </w:rPr>
+        <w:t>201</w:t>
+      </w:r>
+      <w:r>
+        <w:rPr>
+          <w:i/>
+        </w:rPr>
+        <w:t>8</w:t>
+      </w:r>
+      <w:r>
+        <w:rPr>
+          <w:i/>
+        </w:rPr>
+        <w:br/>
+      </w:r>
+      <w:r>
+        <w:t>Chemical Engineering, Bachelor of Science</w:t>
+      </w:r>
+      <w:r>
+        <w:tab/>
+      </w:r>
+      <w:r>
+        <w:rPr>
           <w:b/>
           <w:i/>
         </w:rPr>
-        <w:t>:</w:t>
-      </w:r>
-      <w:r>
-        <w:rPr>
-          <w:rFonts w:ascii="Georgia" w:hAnsi="Georgia" w:cs="Arial"/>
+        <w:t>GPA</w:t>
+      </w:r>
+      <w:r>
+        <w:rPr>
           <w:i/>
         </w:rPr>
-        <w:t xml:space="preserve"> </w:t>
-      </w:r>
-      <w:r>
-        <w:rPr>
-          <w:rFonts w:ascii="Georgia" w:hAnsi="Georgia" w:cs="Arial"/>
+        <w:t xml:space="preserve">: </w:t>
+      </w:r>
+      <w:r>
+        <w:rPr>
           <w:i/>
         </w:rPr>
-        <w:t>201</w:t>
-      </w:r>
-      <w:r>
-        <w:rPr>
-          <w:rFonts w:ascii="Georgia" w:hAnsi="Georgia" w:cs="Arial"/>
+        <w:t>3.0</w:t>
+      </w:r>
+      <w:r>
+        <w:rPr>
           <w:i/>
         </w:rPr>
-        <w:t>8</w:t>
-      </w:r>
-      <w:r>
-        <w:rPr>
-          <w:rFonts w:ascii="Georgia" w:hAnsi="Georgia" w:cs="Arial"/>
-          <w:i/>
-        </w:rPr>
+        <w:t>0</w:t>
+      </w:r>
+      <w:r>
         <w:br/>
       </w:r>
       <w:r>
-        <w:rPr>
-          <w:rFonts w:ascii="Georgia" w:hAnsi="Georgia" w:cs="Arial"/>
-        </w:rPr>
-        <w:t>Chemical Engineering, Bachelor of Science</w:t>
-      </w:r>
-      <w:r>
-        <w:rPr>
-          <w:rFonts w:ascii="Georgia" w:hAnsi="Georgia" w:cs="Arial"/>
-        </w:rPr>
-        <w:tab/>
-      </w:r>
-      <w:r>
-        <w:rPr>
-          <w:rFonts w:ascii="Georgia" w:hAnsi="Georgia" w:cs="Arial"/>
-          <w:b/>
-          <w:i/>
-        </w:rPr>
-        <w:t>GPA</w:t>
-      </w:r>
-      <w:r>
-        <w:rPr>
-          <w:rFonts w:ascii="Georgia" w:hAnsi="Georgia" w:cs="Arial"/>
-          <w:i/>
-        </w:rPr>
-        <w:t xml:space="preserve">: </w:t>
-      </w:r>
-      <w:r>
-        <w:rPr>
-          <w:rFonts w:ascii="Georgia" w:hAnsi="Georgia" w:cs="Arial"/>
-          <w:i/>
-        </w:rPr>
-        <w:t>3.0</w:t>
-      </w:r>
-      <w:r>
-        <w:rPr>
-          <w:rFonts w:ascii="Georgia" w:hAnsi="Georgia" w:cs="Arial"/>
-          <w:i/>
-        </w:rPr>
-        <w:t>0</w:t>
-      </w:r>
-      <w:r>
-        <w:rPr>
-          <w:rFonts w:ascii="Georgia" w:hAnsi="Georgia" w:cs="Arial"/>
-        </w:rPr>
-        <w:br/>
-      </w:r>
-      <w:r>
-        <w:rPr>
-          <w:rFonts w:ascii="Georgia" w:hAnsi="Georgia" w:cs="Arial"/>
-        </w:rPr>
         <w:t>Humanities</w:t>
       </w:r>
       <w:r>
-        <w:rPr>
-          <w:rFonts w:ascii="Georgia" w:hAnsi="Georgia" w:cs="Arial"/>
-        </w:rPr>
         <w:t>,</w:t>
       </w:r>
       <w:r>
-        <w:rPr>
-          <w:rFonts w:ascii="Georgia" w:hAnsi="Georgia" w:cs="Arial"/>
-        </w:rPr>
-        <w:t xml:space="preserve"> </w:t>
-      </w:r>
-      <w:proofErr w:type="gramStart"/>
-      <w:r>
-        <w:rPr>
-          <w:rFonts w:ascii="Georgia" w:hAnsi="Georgia" w:cs="Arial"/>
-        </w:rPr>
-        <w:t>Bachelors of Arts</w:t>
-      </w:r>
-      <w:proofErr w:type="gramEnd"/>
+        <w:t xml:space="preserve"> Bachelors of Arts</w:t>
+      </w:r>
     </w:p>
     <w:p>
       <w:pPr>
-        <w:pStyle w:val="ListParagraph"/>
-        <w:widowControl w:val="0"/>
-        <w:tabs>
-          <w:tab w:val="left" w:pos="1080"/>
-          <w:tab w:val="left" w:pos="1170"/>
-          <w:tab w:val="left" w:pos="1440"/>
-          <w:tab w:val="left" w:pos="2160"/>
-          <w:tab w:val="left" w:pos="2880"/>
-          <w:tab w:val="left" w:pos="3600"/>
-          <w:tab w:val="left" w:pos="4320"/>
-          <w:tab w:val="left" w:pos="5040"/>
-          <w:tab w:val="left" w:pos="5760"/>
-          <w:tab w:val="left" w:pos="6480"/>
-          <w:tab w:val="left" w:pos="7200"/>
-          <w:tab w:val="left" w:pos="7920"/>
-          <w:tab w:val="left" w:pos="8640"/>
-        </w:tabs>
-        <w:autoSpaceDE w:val="0"/>
-        <w:autoSpaceDN w:val="0"/>
-        <w:adjustRightInd w:val="0"/>
-        <w:spacing w:after="80" w:line="264" w:lineRule="auto"/>
-        <w:ind w:left="0"/>
-        <w:outlineLvl w:val="0"/>
-        <w:rPr>
-          <w:rFonts w:ascii="Georgia" w:hAnsi="Georgia" w:cs="Arial"/>
+        <w:pStyle w:val="Heading2"/>
+        <w:rPr>
           <w:color w:val="10131A"/>
-          <w:sz w:val="22"/>
-        </w:rPr>
-      </w:pPr>
-      <w:r>
-        <w:rPr>
-          <w:rFonts w:ascii="Georgia" w:hAnsi="Georgia" w:cs="Arial"/>
-          <w:b/>
-          <w:noProof/>
-        </w:rPr>
+        </w:rPr>
+      </w:pPr>
+      <w:r>
         <mc:AlternateContent>
           <mc:Choice Requires="wps">
             <w:drawing>
@@ -716,726 +525,278 @@
         </mc:AlternateContent>
       </w:r>
       <w:r>
-        <w:rPr>
-          <w:rFonts w:ascii="Georgia" w:hAnsi="Georgia" w:cs="Arial"/>
-          <w:b/>
-          <w:sz w:val="22"/>
-        </w:rPr>
         <w:t>WORK EXPERIENCE</w:t>
       </w:r>
     </w:p>
     <w:p>
-      <w:pPr>
-        <w:tabs>
-          <w:tab w:val="right" w:pos="10800"/>
-        </w:tabs>
-        <w:spacing w:after="0" w:line="264" w:lineRule="auto"/>
-        <w:jc w:val="left"/>
-        <w:rPr>
-          <w:rFonts w:ascii="Georgia" w:hAnsi="Georgia" w:cs="Arial"/>
+      <w:r>
+        <w:rPr>
+          <w:rStyle w:val="Heading5Char"/>
+          <w:b/>
+        </w:rPr>
+        <w:t>Process Engineer Co-op | Chemical Recovery Department</w:t>
+      </w:r>
+      <w:r>
+        <w:tab/>
+        <w:t>January 2017 – July 2017</w:t>
+      </w:r>
+    </w:p>
+    <w:p>
+      <w:r>
+        <w:rPr>
+          <w:rStyle w:val="Heading9Char"/>
+        </w:rPr>
+        <w:t>WestRock</w:t>
+      </w:r>
+      <w:r>
+        <w:t xml:space="preserve"> </w:t>
+      </w:r>
+      <w:r>
+        <w:tab/>
+      </w:r>
+      <w:r>
+        <w:t>Covington, VA</w:t>
+      </w:r>
+      <w:r>
+        <w:t xml:space="preserve"> </w:t>
+      </w:r>
+    </w:p>
+    <w:p>
+      <w:pPr>
+        <w:pStyle w:val="p1"/>
+      </w:pPr>
+      <w:r>
+        <w:t>Troubleshot green liquor density systems by daily sampling of the recovery boiler green liquor, correlating results with equipment data, effectively automating control systems</w:t>
+      </w:r>
+    </w:p>
+    <w:p>
+      <w:pPr>
+        <w:pStyle w:val="p1"/>
+      </w:pPr>
+      <w:r>
+        <w:t xml:space="preserve">Created </w:t>
+      </w:r>
+      <w:r>
+        <w:t xml:space="preserve">the first lime kiln </w:t>
+      </w:r>
+      <w:r>
+        <w:t xml:space="preserve">thermal picture database </w:t>
+      </w:r>
+      <w:r>
+        <w:t xml:space="preserve">to </w:t>
+      </w:r>
+      <w:r>
+        <w:t>analyze w</w:t>
+      </w:r>
+      <w:bookmarkStart w:id="0" w:name="_GoBack"/>
+      <w:bookmarkEnd w:id="0"/>
+      <w:r>
+        <w:t xml:space="preserve">eekly thermal distribution, potentially mitigating </w:t>
+      </w:r>
+      <w:r>
+        <w:t>the formation of soda rings</w:t>
+      </w:r>
+      <w:r>
+        <w:t xml:space="preserve"> and reducing potential downtime</w:t>
+      </w:r>
+    </w:p>
+    <w:p>
+      <w:pPr>
+        <w:pStyle w:val="p1"/>
+      </w:pPr>
+      <w:r>
+        <w:t xml:space="preserve">Led daily morning and afternoon meetings to </w:t>
+      </w:r>
+      <w:r>
+        <w:t>communicate pertinent information to the entire department</w:t>
+      </w:r>
+    </w:p>
+    <w:p>
+      <w:r>
+        <w:rPr>
+          <w:rStyle w:val="Strong"/>
+        </w:rPr>
+        <w:t>Process Engineer Co-op</w:t>
+      </w:r>
+      <w:r>
+        <w:rPr>
+          <w:rStyle w:val="Strong"/>
+        </w:rPr>
+        <w:t xml:space="preserve"> | </w:t>
+      </w:r>
+      <w:r>
+        <w:rPr>
+          <w:rStyle w:val="Strong"/>
+        </w:rPr>
+        <w:t xml:space="preserve">Environmental </w:t>
+      </w:r>
+      <w:r>
+        <w:rPr>
+          <w:rStyle w:val="Strong"/>
+        </w:rPr>
+        <w:t>Department</w:t>
+      </w:r>
+      <w:r>
+        <w:tab/>
+        <w:t>September 2016 – January 2017</w:t>
+      </w:r>
+    </w:p>
+    <w:p>
+      <w:r>
+        <w:t xml:space="preserve">WestRock </w:t>
+      </w:r>
+      <w:r>
+        <w:tab/>
+      </w:r>
+      <w:r>
+        <w:t xml:space="preserve">Covington, </w:t>
+      </w:r>
+      <w:r>
+        <w:t>VA</w:t>
+      </w:r>
+    </w:p>
+    <w:p>
+      <w:pPr>
+        <w:pStyle w:val="p1"/>
+      </w:pPr>
+      <w:r>
+        <w:t>O</w:t>
+      </w:r>
+      <w:r>
+        <w:t>ptimize</w:t>
+      </w:r>
+      <w:r>
+        <w:t>d</w:t>
+      </w:r>
+      <w:r>
+        <w:t xml:space="preserve"> </w:t>
+      </w:r>
+      <w:r>
+        <w:t xml:space="preserve">environmental systems and procedure for the segregation of landfill waste and the handling of naturally occurring radioactive material </w:t>
+      </w:r>
+    </w:p>
+    <w:p>
+      <w:pPr>
+        <w:pStyle w:val="p1"/>
+      </w:pPr>
+      <w:r>
+        <w:t>Documented and detailed environmental air emission regarding reciprocating internal combustion engines</w:t>
+      </w:r>
+    </w:p>
+    <w:p>
+      <w:pPr>
+        <w:pStyle w:val="p1"/>
+      </w:pPr>
+      <w:r>
+        <w:t xml:space="preserve">Troubleshot high chemical oxygen demand values </w:t>
+      </w:r>
+      <w:r>
+        <w:t>for</w:t>
+      </w:r>
+      <w:r>
+        <w:t xml:space="preserve"> the bleach unit by taking measurements, assessing processes, and interpreting data </w:t>
+      </w:r>
+      <w:r>
+        <w:t xml:space="preserve"> </w:t>
+      </w:r>
+      <w:r>
+        <w:t xml:space="preserve"> </w:t>
+      </w:r>
+    </w:p>
+    <w:p>
+      <w:r>
+        <w:rPr>
+          <w:rStyle w:val="Heading2Char"/>
+        </w:rPr>
+        <w:t>Math Assistant</w:t>
+      </w:r>
+      <w:r>
+        <w:rPr>
           <w:b/>
           <w:i/>
         </w:rPr>
-      </w:pPr>
-      <w:r>
-        <w:rPr>
-          <w:rFonts w:ascii="Georgia" w:hAnsi="Georgia" w:cs="Arial"/>
-          <w:b/>
-        </w:rPr>
-        <w:t xml:space="preserve">Process Engineer Co-op | </w:t>
-      </w:r>
-      <w:r>
-        <w:rPr>
-          <w:rFonts w:ascii="Georgia" w:hAnsi="Georgia" w:cs="Arial"/>
+        <w:tab/>
+      </w:r>
+      <w:r>
+        <w:rPr>
+          <w:rStyle w:val="Emphasis"/>
+        </w:rPr>
+        <w:t xml:space="preserve">2014 – </w:t>
+      </w:r>
+      <w:r>
+        <w:rPr>
+          <w:rStyle w:val="Emphasis"/>
+        </w:rPr>
+        <w:t>2016</w:t>
+      </w:r>
+      <w:r>
+        <w:rPr>
+          <w:i/>
+        </w:rPr>
+        <w:br/>
+      </w:r>
+      <w:r>
+        <w:t>Kumon</w:t>
+      </w:r>
+      <w:r>
+        <w:rPr>
           <w:b/>
           <w:i/>
         </w:rPr>
-        <w:t>Chemical Recovery Department</w:t>
-      </w:r>
-      <w:r>
-        <w:rPr>
-          <w:rFonts w:ascii="Georgia" w:hAnsi="Georgia" w:cs="Arial"/>
-          <w:b/>
-          <w:i/>
-        </w:rPr>
         <w:tab/>
       </w:r>
       <w:r>
-        <w:rPr>
-          <w:rFonts w:ascii="Georgia" w:hAnsi="Georgia" w:cs="Arial"/>
-          <w:i/>
-        </w:rPr>
-        <w:t>January 2017 – July 2017</w:t>
+        <w:t>Tampa, FL</w:t>
       </w:r>
     </w:p>
     <w:p>
       <w:pPr>
-        <w:tabs>
-          <w:tab w:val="right" w:pos="10800"/>
-        </w:tabs>
-        <w:spacing w:after="0" w:line="264" w:lineRule="auto"/>
-        <w:jc w:val="left"/>
-        <w:rPr>
-          <w:rFonts w:ascii="Georgia" w:hAnsi="Georgia" w:cs="Arial"/>
-        </w:rPr>
-      </w:pPr>
-      <w:r>
-        <w:rPr>
-          <w:rFonts w:ascii="Georgia" w:hAnsi="Georgia" w:cs="Arial"/>
-        </w:rPr>
-        <w:t xml:space="preserve">WestRock </w:t>
-      </w:r>
-      <w:r>
-        <w:rPr>
-          <w:rFonts w:ascii="Georgia" w:hAnsi="Georgia" w:cs="Arial"/>
-        </w:rPr>
-        <w:tab/>
-      </w:r>
-      <w:r>
-        <w:rPr>
-          <w:rFonts w:ascii="Georgia" w:hAnsi="Georgia" w:cs="Arial"/>
-        </w:rPr>
-        <w:t>Covington, VA</w:t>
-      </w:r>
-      <w:r>
-        <w:rPr>
-          <w:rFonts w:ascii="Georgia" w:hAnsi="Georgia" w:cs="Arial"/>
-        </w:rPr>
-        <w:t xml:space="preserve"> </w:t>
+        <w:pStyle w:val="p1"/>
+      </w:pPr>
+      <w:r>
+        <w:t>Facilitate</w:t>
+      </w:r>
+      <w:r>
+        <w:t>d</w:t>
+      </w:r>
+      <w:r>
+        <w:t xml:space="preserve"> the learning of math and reading skills </w:t>
+      </w:r>
+      <w:r>
+        <w:t xml:space="preserve">of </w:t>
+      </w:r>
+      <w:r>
+        <w:t>kindergarten to fifth grade</w:t>
+      </w:r>
+      <w:r>
+        <w:t xml:space="preserve"> students</w:t>
+      </w:r>
+      <w:r>
+        <w:t xml:space="preserve"> by grading worksheets and instructing new students on the Kumon method</w:t>
       </w:r>
     </w:p>
     <w:p>
       <w:pPr>
-        <w:pStyle w:val="ListParagraph"/>
-        <w:widowControl w:val="0"/>
-        <w:numPr>
-          <w:ilvl w:val="0"/>
-          <w:numId w:val="29"/>
-        </w:numPr>
-        <w:tabs>
-          <w:tab w:val="left" w:pos="720"/>
-          <w:tab w:val="left" w:pos="1440"/>
-          <w:tab w:val="left" w:pos="2160"/>
-          <w:tab w:val="left" w:pos="2880"/>
-          <w:tab w:val="left" w:pos="3600"/>
-          <w:tab w:val="left" w:pos="4320"/>
-          <w:tab w:val="left" w:pos="5040"/>
-          <w:tab w:val="left" w:pos="5760"/>
-          <w:tab w:val="left" w:pos="6480"/>
-          <w:tab w:val="left" w:pos="7200"/>
-          <w:tab w:val="left" w:pos="7920"/>
-          <w:tab w:val="left" w:pos="8640"/>
-        </w:tabs>
-        <w:autoSpaceDE w:val="0"/>
-        <w:autoSpaceDN w:val="0"/>
-        <w:adjustRightInd w:val="0"/>
-        <w:spacing w:after="0" w:line="264" w:lineRule="auto"/>
-        <w:ind w:left="720"/>
-        <w:rPr>
-          <w:rFonts w:ascii="Georgia" w:hAnsi="Georgia" w:cs="Arial"/>
-        </w:rPr>
-      </w:pPr>
-      <w:r>
-        <w:rPr>
-          <w:rFonts w:ascii="Georgia" w:hAnsi="Georgia" w:cs="Arial"/>
-        </w:rPr>
-        <w:t>Troubleshot green liquor density systems by daily sampling of the recovery boiler green liquor, correlating results with equipment data, effectively automating control systems</w:t>
+        <w:pStyle w:val="p1"/>
+      </w:pPr>
+      <w:r>
+        <w:t xml:space="preserve">Created the first </w:t>
+      </w:r>
+      <w:r>
+        <w:t xml:space="preserve">center employee manual </w:t>
+      </w:r>
+      <w:r>
+        <w:t xml:space="preserve">to standardize the </w:t>
+      </w:r>
+      <w:r>
+        <w:t>training experience</w:t>
       </w:r>
     </w:p>
     <w:p>
       <w:pPr>
-        <w:pStyle w:val="ListParagraph"/>
-        <w:widowControl w:val="0"/>
-        <w:numPr>
-          <w:ilvl w:val="0"/>
-          <w:numId w:val="29"/>
-        </w:numPr>
-        <w:tabs>
-          <w:tab w:val="left" w:pos="720"/>
-          <w:tab w:val="left" w:pos="1440"/>
-          <w:tab w:val="left" w:pos="2160"/>
-          <w:tab w:val="left" w:pos="2880"/>
-          <w:tab w:val="left" w:pos="3600"/>
-          <w:tab w:val="left" w:pos="4320"/>
-          <w:tab w:val="left" w:pos="5040"/>
-          <w:tab w:val="left" w:pos="5760"/>
-          <w:tab w:val="left" w:pos="6480"/>
-          <w:tab w:val="left" w:pos="7200"/>
-          <w:tab w:val="left" w:pos="7920"/>
-          <w:tab w:val="left" w:pos="8640"/>
-        </w:tabs>
-        <w:autoSpaceDE w:val="0"/>
-        <w:autoSpaceDN w:val="0"/>
-        <w:adjustRightInd w:val="0"/>
-        <w:spacing w:after="0" w:line="264" w:lineRule="auto"/>
-        <w:ind w:left="720"/>
-        <w:rPr>
-          <w:rFonts w:ascii="Georgia" w:hAnsi="Georgia" w:cs="Arial"/>
-        </w:rPr>
-      </w:pPr>
-      <w:r>
-        <w:rPr>
-          <w:rFonts w:ascii="Georgia" w:hAnsi="Georgia" w:cs="Arial"/>
-        </w:rPr>
-        <w:t xml:space="preserve">Created </w:t>
-      </w:r>
-      <w:r>
-        <w:rPr>
-          <w:rFonts w:ascii="Georgia" w:hAnsi="Georgia" w:cs="Arial"/>
-        </w:rPr>
-        <w:t xml:space="preserve">the first lime kiln </w:t>
-      </w:r>
-      <w:r>
-        <w:rPr>
-          <w:rFonts w:ascii="Georgia" w:hAnsi="Georgia" w:cs="Arial"/>
-        </w:rPr>
-        <w:t xml:space="preserve">thermal picture database </w:t>
-      </w:r>
-      <w:r>
-        <w:rPr>
-          <w:rFonts w:ascii="Georgia" w:hAnsi="Georgia" w:cs="Arial"/>
-        </w:rPr>
-        <w:t xml:space="preserve">to </w:t>
-      </w:r>
-      <w:r>
-        <w:rPr>
-          <w:rFonts w:ascii="Georgia" w:hAnsi="Georgia" w:cs="Arial"/>
-        </w:rPr>
-        <w:t xml:space="preserve">analyze weekly thermal distribution, potentially mitigating </w:t>
-      </w:r>
-      <w:r>
-        <w:rPr>
-          <w:rFonts w:ascii="Georgia" w:hAnsi="Georgia" w:cs="Arial"/>
-        </w:rPr>
-        <w:t>the formation of soda rings</w:t>
-      </w:r>
-      <w:r>
-        <w:rPr>
-          <w:rFonts w:ascii="Georgia" w:hAnsi="Georgia" w:cs="Arial"/>
-        </w:rPr>
-        <w:t xml:space="preserve"> and reducing potential downtime</w:t>
-      </w:r>
-    </w:p>
-    <w:p>
-      <w:pPr>
-        <w:pStyle w:val="ListParagraph"/>
-        <w:widowControl w:val="0"/>
-        <w:numPr>
-          <w:ilvl w:val="0"/>
-          <w:numId w:val="29"/>
-        </w:numPr>
-        <w:tabs>
-          <w:tab w:val="left" w:pos="720"/>
-          <w:tab w:val="left" w:pos="1440"/>
-          <w:tab w:val="left" w:pos="2160"/>
-          <w:tab w:val="left" w:pos="2880"/>
-          <w:tab w:val="left" w:pos="3600"/>
-          <w:tab w:val="left" w:pos="4320"/>
-          <w:tab w:val="left" w:pos="5040"/>
-          <w:tab w:val="left" w:pos="5760"/>
-          <w:tab w:val="left" w:pos="6480"/>
-          <w:tab w:val="left" w:pos="7200"/>
-          <w:tab w:val="left" w:pos="7920"/>
-          <w:tab w:val="left" w:pos="8640"/>
-        </w:tabs>
-        <w:autoSpaceDE w:val="0"/>
-        <w:autoSpaceDN w:val="0"/>
-        <w:adjustRightInd w:val="0"/>
-        <w:spacing w:after="0" w:line="264" w:lineRule="auto"/>
-        <w:ind w:left="720"/>
-        <w:rPr>
-          <w:rFonts w:ascii="Georgia" w:hAnsi="Georgia" w:cs="Arial"/>
-        </w:rPr>
-      </w:pPr>
-      <w:r>
-        <w:rPr>
-          <w:rFonts w:ascii="Georgia" w:hAnsi="Georgia" w:cs="Arial"/>
-        </w:rPr>
-        <w:t xml:space="preserve">Led daily morning and afternoon meetings to </w:t>
-      </w:r>
-      <w:r>
-        <w:rPr>
-          <w:rFonts w:ascii="Georgia" w:hAnsi="Georgia" w:cs="Arial"/>
-        </w:rPr>
-        <w:t>communicate pertinent information to the entire department</w:t>
-      </w:r>
-    </w:p>
-    <w:p>
-      <w:pPr>
-        <w:tabs>
-          <w:tab w:val="right" w:pos="10800"/>
-        </w:tabs>
-        <w:spacing w:after="0" w:line="264" w:lineRule="auto"/>
-        <w:jc w:val="left"/>
-        <w:rPr>
-          <w:rFonts w:ascii="Georgia" w:hAnsi="Georgia" w:cs="Arial"/>
-          <w:b/>
-          <w:i/>
-        </w:rPr>
-      </w:pPr>
-      <w:r>
-        <w:rPr>
-          <w:rFonts w:ascii="Georgia" w:hAnsi="Georgia" w:cs="Arial"/>
-          <w:b/>
-        </w:rPr>
-        <w:t>Process Engineer Co-op</w:t>
-      </w:r>
-      <w:r>
-        <w:rPr>
-          <w:rFonts w:ascii="Georgia" w:hAnsi="Georgia" w:cs="Arial"/>
-          <w:b/>
-          <w:i/>
-        </w:rPr>
-        <w:t xml:space="preserve"> | </w:t>
-      </w:r>
-      <w:r>
-        <w:rPr>
-          <w:rFonts w:ascii="Georgia" w:hAnsi="Georgia" w:cs="Arial"/>
-          <w:b/>
-          <w:i/>
-        </w:rPr>
-        <w:t xml:space="preserve">Environmental </w:t>
-      </w:r>
-      <w:r>
-        <w:rPr>
-          <w:rFonts w:ascii="Georgia" w:hAnsi="Georgia" w:cs="Arial"/>
-          <w:b/>
-          <w:i/>
-        </w:rPr>
-        <w:t>Department</w:t>
-      </w:r>
-      <w:r>
-        <w:rPr>
-          <w:rFonts w:ascii="Georgia" w:hAnsi="Georgia" w:cs="Arial"/>
-          <w:b/>
-          <w:i/>
-        </w:rPr>
-        <w:tab/>
-      </w:r>
-      <w:r>
-        <w:rPr>
-          <w:rFonts w:ascii="Georgia" w:hAnsi="Georgia" w:cs="Arial"/>
-          <w:i/>
-        </w:rPr>
-        <w:t>September 2016 – January 2017</w:t>
-      </w:r>
-    </w:p>
-    <w:p>
-      <w:pPr>
-        <w:tabs>
-          <w:tab w:val="right" w:pos="10800"/>
-        </w:tabs>
-        <w:spacing w:after="0" w:line="264" w:lineRule="auto"/>
-        <w:jc w:val="left"/>
-        <w:rPr>
-          <w:rFonts w:ascii="Georgia" w:hAnsi="Georgia" w:cs="Arial"/>
-        </w:rPr>
-      </w:pPr>
-      <w:r>
-        <w:rPr>
-          <w:rFonts w:ascii="Georgia" w:hAnsi="Georgia" w:cs="Arial"/>
-        </w:rPr>
-        <w:t xml:space="preserve">WestRock </w:t>
-      </w:r>
-      <w:r>
-        <w:rPr>
-          <w:rFonts w:ascii="Georgia" w:hAnsi="Georgia" w:cs="Arial"/>
-        </w:rPr>
-        <w:tab/>
-      </w:r>
-      <w:r>
-        <w:rPr>
-          <w:rFonts w:ascii="Georgia" w:hAnsi="Georgia" w:cs="Arial"/>
-        </w:rPr>
-        <w:t xml:space="preserve">Covington, </w:t>
-      </w:r>
-      <w:r>
-        <w:rPr>
-          <w:rFonts w:ascii="Georgia" w:hAnsi="Georgia" w:cs="Arial"/>
-        </w:rPr>
-        <w:t>VA</w:t>
-      </w:r>
-    </w:p>
-    <w:p>
-      <w:pPr>
-        <w:pStyle w:val="ListParagraph"/>
-        <w:widowControl w:val="0"/>
-        <w:numPr>
-          <w:ilvl w:val="0"/>
-          <w:numId w:val="29"/>
-        </w:numPr>
-        <w:tabs>
-          <w:tab w:val="left" w:pos="720"/>
-          <w:tab w:val="left" w:pos="1440"/>
-          <w:tab w:val="left" w:pos="2160"/>
-          <w:tab w:val="left" w:pos="2880"/>
-          <w:tab w:val="left" w:pos="3600"/>
-          <w:tab w:val="left" w:pos="4320"/>
-          <w:tab w:val="left" w:pos="5040"/>
-          <w:tab w:val="left" w:pos="5760"/>
-          <w:tab w:val="left" w:pos="6480"/>
-          <w:tab w:val="left" w:pos="7200"/>
-          <w:tab w:val="left" w:pos="7920"/>
-          <w:tab w:val="left" w:pos="8640"/>
-        </w:tabs>
-        <w:autoSpaceDE w:val="0"/>
-        <w:autoSpaceDN w:val="0"/>
-        <w:adjustRightInd w:val="0"/>
-        <w:spacing w:after="0" w:line="264" w:lineRule="auto"/>
-        <w:ind w:left="720"/>
-        <w:rPr>
-          <w:rFonts w:ascii="Georgia" w:hAnsi="Georgia" w:cs="Arial"/>
-        </w:rPr>
-      </w:pPr>
-      <w:r>
-        <w:rPr>
-          <w:rFonts w:ascii="Georgia" w:hAnsi="Georgia" w:cs="Arial"/>
-        </w:rPr>
-        <w:t>O</w:t>
-      </w:r>
-      <w:r>
-        <w:rPr>
-          <w:rFonts w:ascii="Georgia" w:hAnsi="Georgia" w:cs="Arial"/>
-        </w:rPr>
-        <w:t>ptimize</w:t>
-      </w:r>
-      <w:r>
-        <w:rPr>
-          <w:rFonts w:ascii="Georgia" w:hAnsi="Georgia" w:cs="Arial"/>
-        </w:rPr>
-        <w:t>d</w:t>
-      </w:r>
-      <w:r>
-        <w:rPr>
-          <w:rFonts w:ascii="Georgia" w:hAnsi="Georgia" w:cs="Arial"/>
-        </w:rPr>
-        <w:t xml:space="preserve"> </w:t>
-      </w:r>
-      <w:r>
-        <w:rPr>
-          <w:rFonts w:ascii="Georgia" w:hAnsi="Georgia" w:cs="Arial"/>
-        </w:rPr>
-        <w:t xml:space="preserve">environmental systems and procedure for the segregation of landfill waste and the handling of naturally occurring radioactive material </w:t>
-      </w:r>
-    </w:p>
-    <w:p>
-      <w:pPr>
-        <w:pStyle w:val="ListParagraph"/>
-        <w:widowControl w:val="0"/>
-        <w:numPr>
-          <w:ilvl w:val="0"/>
-          <w:numId w:val="29"/>
-        </w:numPr>
-        <w:tabs>
-          <w:tab w:val="left" w:pos="720"/>
-          <w:tab w:val="left" w:pos="1440"/>
-          <w:tab w:val="left" w:pos="2160"/>
-          <w:tab w:val="left" w:pos="2880"/>
-          <w:tab w:val="left" w:pos="3600"/>
-          <w:tab w:val="left" w:pos="4320"/>
-          <w:tab w:val="left" w:pos="5040"/>
-          <w:tab w:val="left" w:pos="5760"/>
-          <w:tab w:val="left" w:pos="6480"/>
-          <w:tab w:val="left" w:pos="7200"/>
-          <w:tab w:val="left" w:pos="7920"/>
-          <w:tab w:val="left" w:pos="8640"/>
-        </w:tabs>
-        <w:autoSpaceDE w:val="0"/>
-        <w:autoSpaceDN w:val="0"/>
-        <w:adjustRightInd w:val="0"/>
-        <w:spacing w:after="0" w:line="264" w:lineRule="auto"/>
-        <w:ind w:left="720"/>
-        <w:rPr>
-          <w:rFonts w:ascii="Georgia" w:hAnsi="Georgia" w:cs="Arial"/>
-        </w:rPr>
-      </w:pPr>
-      <w:r>
-        <w:rPr>
-          <w:rFonts w:ascii="Georgia" w:hAnsi="Georgia" w:cs="Arial"/>
-        </w:rPr>
-        <w:t>Documented and detailed environmental air emission regarding reciprocating internal combustion engines</w:t>
-      </w:r>
-    </w:p>
-    <w:p>
-      <w:pPr>
-        <w:pStyle w:val="ListParagraph"/>
-        <w:widowControl w:val="0"/>
-        <w:numPr>
-          <w:ilvl w:val="0"/>
-          <w:numId w:val="29"/>
-        </w:numPr>
-        <w:tabs>
-          <w:tab w:val="left" w:pos="720"/>
-          <w:tab w:val="left" w:pos="1440"/>
-          <w:tab w:val="left" w:pos="2160"/>
-          <w:tab w:val="left" w:pos="2880"/>
-          <w:tab w:val="left" w:pos="3600"/>
-          <w:tab w:val="left" w:pos="4320"/>
-          <w:tab w:val="left" w:pos="5040"/>
-          <w:tab w:val="left" w:pos="5760"/>
-          <w:tab w:val="left" w:pos="6480"/>
-          <w:tab w:val="left" w:pos="7200"/>
-          <w:tab w:val="left" w:pos="7920"/>
-          <w:tab w:val="left" w:pos="8640"/>
-        </w:tabs>
-        <w:autoSpaceDE w:val="0"/>
-        <w:autoSpaceDN w:val="0"/>
-        <w:adjustRightInd w:val="0"/>
-        <w:spacing w:after="0" w:line="264" w:lineRule="auto"/>
-        <w:ind w:left="720"/>
-        <w:rPr>
-          <w:rFonts w:ascii="Georgia" w:hAnsi="Georgia" w:cs="Arial"/>
-        </w:rPr>
-      </w:pPr>
-      <w:r>
-        <w:rPr>
-          <w:rFonts w:ascii="Georgia" w:hAnsi="Georgia" w:cs="Arial"/>
-        </w:rPr>
-        <w:t xml:space="preserve">Troubleshot high chemical oxygen demand values </w:t>
-      </w:r>
-      <w:r>
-        <w:rPr>
-          <w:rFonts w:ascii="Georgia" w:hAnsi="Georgia" w:cs="Arial"/>
-        </w:rPr>
-        <w:t>for</w:t>
-      </w:r>
-      <w:r>
-        <w:rPr>
-          <w:rFonts w:ascii="Georgia" w:hAnsi="Georgia" w:cs="Arial"/>
-        </w:rPr>
-        <w:t xml:space="preserve"> the bleach unit by taking measurements, assessing processes, and interpreting data </w:t>
-      </w:r>
-      <w:r>
-        <w:rPr>
-          <w:rFonts w:ascii="Georgia" w:hAnsi="Georgia" w:cs="Arial"/>
-        </w:rPr>
-        <w:t xml:space="preserve"> </w:t>
-      </w:r>
-      <w:r>
-        <w:rPr>
-          <w:rFonts w:ascii="Georgia" w:hAnsi="Georgia" w:cs="Arial"/>
-        </w:rPr>
-        <w:t xml:space="preserve"> </w:t>
-      </w:r>
-    </w:p>
-    <w:p>
-      <w:pPr>
-        <w:tabs>
-          <w:tab w:val="right" w:pos="10800"/>
-        </w:tabs>
-        <w:spacing w:after="0" w:line="264" w:lineRule="auto"/>
-        <w:rPr>
-          <w:rFonts w:ascii="Georgia" w:hAnsi="Georgia" w:cs="Arial"/>
-        </w:rPr>
-      </w:pPr>
-      <w:r>
-        <w:rPr>
-          <w:rFonts w:ascii="Georgia" w:hAnsi="Georgia" w:cs="Arial"/>
-          <w:b/>
-        </w:rPr>
-        <w:t>Math Assistant</w:t>
-      </w:r>
-      <w:r>
-        <w:rPr>
-          <w:rFonts w:ascii="Georgia" w:hAnsi="Georgia" w:cs="Arial"/>
-          <w:b/>
-          <w:i/>
-        </w:rPr>
-        <w:tab/>
-      </w:r>
-      <w:r>
-        <w:rPr>
-          <w:rFonts w:ascii="Georgia" w:hAnsi="Georgia" w:cs="Arial"/>
-          <w:i/>
-        </w:rPr>
-        <w:t xml:space="preserve">2014 – </w:t>
-      </w:r>
-      <w:r>
-        <w:rPr>
-          <w:rFonts w:ascii="Georgia" w:hAnsi="Georgia" w:cs="Arial"/>
-          <w:i/>
-        </w:rPr>
-        <w:t>2016</w:t>
-      </w:r>
-      <w:r>
-        <w:rPr>
-          <w:rFonts w:ascii="Georgia" w:hAnsi="Georgia" w:cs="Arial"/>
-          <w:i/>
-        </w:rPr>
-        <w:br/>
-      </w:r>
-      <w:r>
-        <w:rPr>
-          <w:rFonts w:ascii="Georgia" w:hAnsi="Georgia" w:cs="Arial"/>
-        </w:rPr>
-        <w:t>Kumon</w:t>
-      </w:r>
-      <w:r>
-        <w:rPr>
-          <w:rFonts w:ascii="Georgia" w:hAnsi="Georgia" w:cs="Arial"/>
-          <w:b/>
-          <w:i/>
-        </w:rPr>
-        <w:tab/>
-      </w:r>
-      <w:r>
-        <w:rPr>
-          <w:rFonts w:ascii="Georgia" w:hAnsi="Georgia" w:cs="Arial"/>
-        </w:rPr>
-        <w:t>Tampa, FL</w:t>
-      </w:r>
-    </w:p>
-    <w:p>
-      <w:pPr>
-        <w:pStyle w:val="ListParagraph"/>
-        <w:widowControl w:val="0"/>
-        <w:numPr>
-          <w:ilvl w:val="0"/>
-          <w:numId w:val="29"/>
-        </w:numPr>
-        <w:tabs>
-          <w:tab w:val="left" w:pos="720"/>
-          <w:tab w:val="left" w:pos="1440"/>
-          <w:tab w:val="left" w:pos="2160"/>
-          <w:tab w:val="left" w:pos="2880"/>
-          <w:tab w:val="left" w:pos="3600"/>
-          <w:tab w:val="left" w:pos="4320"/>
-          <w:tab w:val="left" w:pos="5040"/>
-          <w:tab w:val="left" w:pos="5760"/>
-          <w:tab w:val="left" w:pos="6480"/>
-          <w:tab w:val="left" w:pos="7200"/>
-          <w:tab w:val="left" w:pos="7920"/>
-          <w:tab w:val="left" w:pos="8640"/>
-        </w:tabs>
-        <w:autoSpaceDE w:val="0"/>
-        <w:autoSpaceDN w:val="0"/>
-        <w:adjustRightInd w:val="0"/>
-        <w:spacing w:after="0" w:line="264" w:lineRule="auto"/>
-        <w:ind w:left="720"/>
-        <w:rPr>
-          <w:rFonts w:ascii="Georgia" w:hAnsi="Georgia" w:cs="Arial"/>
-        </w:rPr>
-      </w:pPr>
-      <w:r>
-        <w:rPr>
-          <w:rFonts w:ascii="Georgia" w:hAnsi="Georgia" w:cs="Arial"/>
-        </w:rPr>
-        <w:t>Facilitate</w:t>
-      </w:r>
-      <w:r>
-        <w:rPr>
-          <w:rFonts w:ascii="Georgia" w:hAnsi="Georgia" w:cs="Arial"/>
-        </w:rPr>
-        <w:t>d</w:t>
-      </w:r>
-      <w:r>
-        <w:rPr>
-          <w:rFonts w:ascii="Georgia" w:hAnsi="Georgia" w:cs="Arial"/>
-        </w:rPr>
-        <w:t xml:space="preserve"> the learning of math and reading skills </w:t>
-      </w:r>
-      <w:r>
-        <w:rPr>
-          <w:rFonts w:ascii="Georgia" w:hAnsi="Georgia" w:cs="Arial"/>
-        </w:rPr>
-        <w:t xml:space="preserve">of </w:t>
-      </w:r>
-      <w:r>
-        <w:rPr>
-          <w:rFonts w:ascii="Georgia" w:hAnsi="Georgia" w:cs="Arial"/>
-        </w:rPr>
-        <w:t>kindergarten to fifth grade</w:t>
-      </w:r>
-      <w:r>
-        <w:rPr>
-          <w:rFonts w:ascii="Georgia" w:hAnsi="Georgia" w:cs="Arial"/>
-        </w:rPr>
-        <w:t xml:space="preserve"> students</w:t>
-      </w:r>
-      <w:r>
-        <w:rPr>
-          <w:rFonts w:ascii="Georgia" w:hAnsi="Georgia" w:cs="Arial"/>
-        </w:rPr>
-        <w:t xml:space="preserve"> by grading worksheets and instructing new students on the Kumon method</w:t>
-      </w:r>
-    </w:p>
-    <w:p>
-      <w:pPr>
-        <w:pStyle w:val="ListParagraph"/>
-        <w:widowControl w:val="0"/>
-        <w:numPr>
-          <w:ilvl w:val="0"/>
-          <w:numId w:val="29"/>
-        </w:numPr>
-        <w:tabs>
-          <w:tab w:val="left" w:pos="720"/>
-          <w:tab w:val="left" w:pos="1440"/>
-          <w:tab w:val="left" w:pos="2160"/>
-          <w:tab w:val="left" w:pos="2880"/>
-          <w:tab w:val="left" w:pos="3600"/>
-          <w:tab w:val="left" w:pos="4320"/>
-          <w:tab w:val="left" w:pos="5040"/>
-          <w:tab w:val="left" w:pos="5760"/>
-          <w:tab w:val="left" w:pos="6480"/>
-          <w:tab w:val="left" w:pos="7200"/>
-          <w:tab w:val="left" w:pos="7920"/>
-          <w:tab w:val="left" w:pos="8640"/>
-        </w:tabs>
-        <w:autoSpaceDE w:val="0"/>
-        <w:autoSpaceDN w:val="0"/>
-        <w:adjustRightInd w:val="0"/>
-        <w:spacing w:after="80" w:line="264" w:lineRule="auto"/>
-        <w:ind w:left="720"/>
-        <w:rPr>
-          <w:rFonts w:ascii="Georgia" w:hAnsi="Georgia" w:cs="Arial"/>
-        </w:rPr>
-      </w:pPr>
-      <w:r>
-        <w:rPr>
-          <w:rFonts w:ascii="Georgia" w:hAnsi="Georgia" w:cs="Arial"/>
-        </w:rPr>
-        <w:t xml:space="preserve">Created the first </w:t>
-      </w:r>
-      <w:r>
-        <w:rPr>
-          <w:rFonts w:ascii="Georgia" w:hAnsi="Georgia" w:cs="Arial"/>
-        </w:rPr>
-        <w:t xml:space="preserve">center employee manual </w:t>
-      </w:r>
-      <w:r>
-        <w:rPr>
-          <w:rFonts w:ascii="Georgia" w:hAnsi="Georgia" w:cs="Arial"/>
-        </w:rPr>
-        <w:t xml:space="preserve">to standardize the </w:t>
-      </w:r>
-      <w:r>
-        <w:rPr>
-          <w:rFonts w:ascii="Georgia" w:hAnsi="Georgia" w:cs="Arial"/>
-        </w:rPr>
-        <w:t>training experience</w:t>
-      </w:r>
-    </w:p>
-    <w:p>
-      <w:pPr>
         <w:pStyle w:val="CommentText"/>
-        <w:tabs>
-          <w:tab w:val="right" w:pos="10800"/>
-        </w:tabs>
-        <w:spacing w:after="40" w:line="264" w:lineRule="auto"/>
-        <w:outlineLvl w:val="0"/>
-        <w:rPr>
-          <w:rFonts w:ascii="Georgia" w:hAnsi="Georgia" w:cs="Arial"/>
-          <w:b/>
-          <w:sz w:val="22"/>
-          <w:szCs w:val="22"/>
-        </w:rPr>
-      </w:pPr>
-      <w:r>
-        <w:rPr>
-          <w:rFonts w:ascii="Georgia" w:hAnsi="Georgia" w:cs="Arial"/>
-          <w:b/>
-          <w:noProof/>
-        </w:rPr>
+      </w:pPr>
+      <w:r>
         <mc:AlternateContent>
           <mc:Choice Requires="wps">
             <w:drawing>
@@ -1502,45 +863,26 @@
         </mc:AlternateContent>
       </w:r>
       <w:r>
-        <w:rPr>
-          <w:rFonts w:ascii="Georgia" w:hAnsi="Georgia" w:cs="Arial"/>
-          <w:b/>
-          <w:sz w:val="22"/>
-          <w:szCs w:val="22"/>
-        </w:rPr>
         <w:t>LEADERSHIP</w:t>
       </w:r>
       <w:r>
-        <w:rPr>
-          <w:rFonts w:ascii="Georgia" w:hAnsi="Georgia" w:cs="Arial"/>
-          <w:b/>
-          <w:sz w:val="22"/>
-          <w:szCs w:val="22"/>
-        </w:rPr>
         <w:t xml:space="preserve"> EXPERIENCE</w:t>
       </w:r>
     </w:p>
     <w:p>
       <w:pPr>
-        <w:tabs>
-          <w:tab w:val="right" w:pos="10800"/>
-        </w:tabs>
-        <w:spacing w:after="0" w:line="264" w:lineRule="auto"/>
-        <w:rPr>
-          <w:rFonts w:ascii="Georgia" w:hAnsi="Georgia" w:cs="Arial"/>
+        <w:rPr>
           <w:b/>
         </w:rPr>
       </w:pPr>
       <w:r>
         <w:rPr>
-          <w:rFonts w:ascii="Georgia" w:hAnsi="Georgia" w:cs="Arial"/>
-          <w:b/>
+          <w:rStyle w:val="Heading2Char"/>
         </w:rPr>
         <w:t>Secretary</w:t>
       </w:r>
       <w:r>
         <w:rPr>
-          <w:rFonts w:ascii="Georgia" w:hAnsi="Georgia" w:cs="Arial"/>
           <w:b/>
           <w:i/>
         </w:rPr>
@@ -1548,171 +890,94 @@
       </w:r>
       <w:r>
         <w:rPr>
-          <w:rFonts w:ascii="Georgia" w:hAnsi="Georgia" w:cs="Arial"/>
           <w:i/>
         </w:rPr>
         <w:t>2015</w:t>
       </w:r>
       <w:r>
         <w:rPr>
-          <w:rFonts w:ascii="Georgia" w:hAnsi="Georgia" w:cs="Arial"/>
           <w:i/>
         </w:rPr>
         <w:t xml:space="preserve"> </w:t>
       </w:r>
       <w:r>
         <w:rPr>
-          <w:rFonts w:ascii="Georgia" w:hAnsi="Georgia" w:cs="Arial"/>
           <w:i/>
         </w:rPr>
         <w:t>-</w:t>
       </w:r>
       <w:r>
         <w:rPr>
-          <w:rFonts w:ascii="Georgia" w:hAnsi="Georgia" w:cs="Arial"/>
           <w:i/>
         </w:rPr>
         <w:t xml:space="preserve"> </w:t>
       </w:r>
       <w:r>
         <w:rPr>
-          <w:rFonts w:ascii="Georgia" w:hAnsi="Georgia" w:cs="Arial"/>
           <w:i/>
         </w:rPr>
         <w:t>2016</w:t>
       </w:r>
       <w:r>
         <w:rPr>
-          <w:rFonts w:ascii="Georgia" w:hAnsi="Georgia" w:cs="Arial"/>
           <w:b/>
         </w:rPr>
         <w:br/>
       </w:r>
       <w:r>
-        <w:rPr>
-          <w:rFonts w:ascii="Georgia" w:hAnsi="Georgia" w:cs="Arial"/>
-        </w:rPr>
         <w:t>USF American Institute of Chemical Engineering</w:t>
       </w:r>
       <w:r>
-        <w:rPr>
-          <w:rFonts w:ascii="Georgia" w:hAnsi="Georgia" w:cs="Arial"/>
-        </w:rPr>
         <w:t xml:space="preserve"> </w:t>
       </w:r>
       <w:r>
-        <w:rPr>
-          <w:rFonts w:ascii="Georgia" w:hAnsi="Georgia" w:cs="Arial"/>
-        </w:rPr>
         <w:tab/>
         <w:t>Tampa, FL</w:t>
       </w:r>
     </w:p>
     <w:p>
       <w:pPr>
-        <w:pStyle w:val="ListParagraph"/>
-        <w:widowControl w:val="0"/>
-        <w:numPr>
-          <w:ilvl w:val="0"/>
-          <w:numId w:val="25"/>
-        </w:numPr>
-        <w:autoSpaceDE w:val="0"/>
-        <w:autoSpaceDN w:val="0"/>
-        <w:adjustRightInd w:val="0"/>
-        <w:spacing w:after="0" w:line="264" w:lineRule="auto"/>
-        <w:rPr>
-          <w:rFonts w:ascii="Georgia" w:hAnsi="Georgia" w:cs="Arial"/>
-          <w:color w:val="10131A"/>
-        </w:rPr>
-      </w:pPr>
-      <w:r>
-        <w:rPr>
-          <w:rFonts w:ascii="Georgia" w:hAnsi="Georgia" w:cs="Arial"/>
-          <w:color w:val="10131A"/>
-        </w:rPr>
+        <w:pStyle w:val="p1"/>
+      </w:pPr>
+      <w:r>
         <w:t>Design</w:t>
       </w:r>
       <w:r>
-        <w:rPr>
-          <w:rFonts w:ascii="Georgia" w:hAnsi="Georgia" w:cs="Arial"/>
-          <w:color w:val="10131A"/>
-        </w:rPr>
         <w:t xml:space="preserve">ed </w:t>
       </w:r>
       <w:r>
-        <w:rPr>
-          <w:rFonts w:ascii="Georgia" w:hAnsi="Georgia" w:cs="Arial"/>
-          <w:color w:val="10131A"/>
-        </w:rPr>
         <w:t>creative weekly newsletters and emails for effective communicati</w:t>
       </w:r>
       <w:r>
-        <w:rPr>
-          <w:rFonts w:ascii="Georgia" w:hAnsi="Georgia" w:cs="Arial"/>
-          <w:color w:val="10131A"/>
-        </w:rPr>
         <w:t>on to 400 members regarding acti</w:t>
       </w:r>
       <w:r>
-        <w:rPr>
-          <w:rFonts w:ascii="Georgia" w:hAnsi="Georgia" w:cs="Arial"/>
-          <w:color w:val="10131A"/>
-        </w:rPr>
         <w:t>vities and events hosted by the</w:t>
       </w:r>
       <w:r>
-        <w:rPr>
-          <w:rFonts w:ascii="Georgia" w:hAnsi="Georgia" w:cs="Arial"/>
-          <w:color w:val="10131A"/>
-        </w:rPr>
-        <w:t xml:space="preserve"> organization, resulting in the highest turn out, and </w:t>
-      </w:r>
-      <w:proofErr w:type="spellStart"/>
-      <w:r>
-        <w:rPr>
-          <w:rFonts w:ascii="Georgia" w:hAnsi="Georgia" w:cs="Arial"/>
-          <w:color w:val="10131A"/>
-        </w:rPr>
-        <w:t>AIChE’s</w:t>
-      </w:r>
-      <w:proofErr w:type="spellEnd"/>
-      <w:r>
-        <w:rPr>
-          <w:rFonts w:ascii="Georgia" w:hAnsi="Georgia" w:cs="Arial"/>
-          <w:color w:val="10131A"/>
-        </w:rPr>
-        <w:t xml:space="preserve"> </w:t>
-      </w:r>
-      <w:r>
-        <w:rPr>
-          <w:rFonts w:ascii="Georgia" w:hAnsi="Georgia" w:cs="Arial"/>
+        <w:t xml:space="preserve"> organization, resulting in the highest turn out, and AIChE’s </w:t>
+      </w:r>
+      <w:r>
+        <w:rPr>
           <w:i/>
-          <w:color w:val="10131A"/>
         </w:rPr>
         <w:t>Best Student Chapter Award</w:t>
       </w:r>
     </w:p>
     <w:p>
       <w:pPr>
-        <w:tabs>
-          <w:tab w:val="right" w:pos="10800"/>
-        </w:tabs>
-        <w:spacing w:after="0" w:line="264" w:lineRule="auto"/>
-        <w:rPr>
-          <w:rFonts w:ascii="Georgia" w:hAnsi="Georgia" w:cs="Arial"/>
+        <w:rPr>
           <w:b/>
         </w:rPr>
       </w:pPr>
       <w:r>
         <w:rPr>
-          <w:rFonts w:ascii="Georgia" w:hAnsi="Georgia" w:cs="Arial"/>
-          <w:b/>
+          <w:rStyle w:val="Heading2Char"/>
         </w:rPr>
         <w:t>Expo Chair</w:t>
       </w:r>
       <w:r>
         <w:rPr>
-          <w:rFonts w:ascii="Georgia" w:hAnsi="Georgia" w:cs="Arial"/>
           <w:b/>
           <w:i/>
         </w:rPr>
@@ -1720,462 +985,158 @@
       </w:r>
       <w:r>
         <w:rPr>
-          <w:rFonts w:ascii="Georgia" w:hAnsi="Georgia" w:cs="Arial"/>
           <w:i/>
         </w:rPr>
         <w:t>2014</w:t>
       </w:r>
       <w:r>
         <w:rPr>
-          <w:rFonts w:ascii="Georgia" w:hAnsi="Georgia" w:cs="Arial"/>
           <w:i/>
         </w:rPr>
         <w:t xml:space="preserve"> –</w:t>
       </w:r>
       <w:r>
         <w:rPr>
-          <w:rFonts w:ascii="Georgia" w:hAnsi="Georgia" w:cs="Arial"/>
           <w:i/>
         </w:rPr>
         <w:t xml:space="preserve"> </w:t>
       </w:r>
       <w:r>
         <w:rPr>
-          <w:rFonts w:ascii="Georgia" w:hAnsi="Georgia" w:cs="Arial"/>
           <w:i/>
         </w:rPr>
         <w:t>2015</w:t>
       </w:r>
       <w:r>
         <w:rPr>
-          <w:rFonts w:ascii="Georgia" w:hAnsi="Georgia" w:cs="Arial"/>
           <w:b/>
           <w:i/>
         </w:rPr>
         <w:br/>
       </w:r>
       <w:r>
-        <w:rPr>
-          <w:rFonts w:ascii="Georgia" w:hAnsi="Georgia" w:cs="Arial"/>
-        </w:rPr>
         <w:t>USF American Institute of Chemical Engineering</w:t>
       </w:r>
       <w:r>
-        <w:rPr>
-          <w:rFonts w:ascii="Georgia" w:hAnsi="Georgia" w:cs="Arial"/>
-        </w:rPr>
         <w:tab/>
         <w:t>Tampa, FL</w:t>
       </w:r>
     </w:p>
     <w:p>
       <w:pPr>
-        <w:pStyle w:val="ListParagraph"/>
-        <w:widowControl w:val="0"/>
-        <w:numPr>
-          <w:ilvl w:val="0"/>
-          <w:numId w:val="27"/>
-        </w:numPr>
-        <w:tabs>
-          <w:tab w:val="left" w:pos="720"/>
-          <w:tab w:val="left" w:pos="1440"/>
-          <w:tab w:val="left" w:pos="2160"/>
-          <w:tab w:val="left" w:pos="2880"/>
-          <w:tab w:val="left" w:pos="3600"/>
-          <w:tab w:val="left" w:pos="4320"/>
-          <w:tab w:val="left" w:pos="5040"/>
-          <w:tab w:val="left" w:pos="5760"/>
-          <w:tab w:val="left" w:pos="6480"/>
-          <w:tab w:val="left" w:pos="7200"/>
-          <w:tab w:val="left" w:pos="7920"/>
-          <w:tab w:val="left" w:pos="8640"/>
-        </w:tabs>
-        <w:autoSpaceDE w:val="0"/>
-        <w:autoSpaceDN w:val="0"/>
-        <w:adjustRightInd w:val="0"/>
-        <w:spacing w:after="0" w:line="264" w:lineRule="auto"/>
-        <w:rPr>
-          <w:rFonts w:ascii="Georgia" w:hAnsi="Georgia" w:cs="Arial"/>
-          <w:color w:val="10131A"/>
-        </w:rPr>
-      </w:pPr>
-      <w:r>
-        <w:rPr>
-          <w:rFonts w:ascii="Georgia" w:hAnsi="Georgia" w:cs="Arial"/>
-          <w:color w:val="10131A"/>
-        </w:rPr>
+        <w:pStyle w:val="p1"/>
+      </w:pPr>
+      <w:r>
         <w:t xml:space="preserve">Directed </w:t>
       </w:r>
       <w:r>
-        <w:rPr>
-          <w:rFonts w:ascii="Georgia" w:hAnsi="Georgia" w:cs="Arial"/>
-          <w:color w:val="10131A"/>
-        </w:rPr>
         <w:t>the a</w:t>
       </w:r>
       <w:r>
-        <w:rPr>
-          <w:rFonts w:ascii="Georgia" w:hAnsi="Georgia" w:cs="Arial"/>
-          <w:color w:val="10131A"/>
-        </w:rPr>
         <w:t>nnual Engineering Ex</w:t>
       </w:r>
       <w:r>
-        <w:rPr>
-          <w:rFonts w:ascii="Georgia" w:hAnsi="Georgia" w:cs="Arial"/>
-          <w:color w:val="10131A"/>
-        </w:rPr>
         <w:t>po Chemical Engineering exhibit</w:t>
       </w:r>
       <w:r>
-        <w:rPr>
-          <w:rFonts w:ascii="Georgia" w:hAnsi="Georgia" w:cs="Arial"/>
-          <w:color w:val="10131A"/>
-        </w:rPr>
-        <w:t>,</w:t>
-      </w:r>
-      <w:r>
-        <w:rPr>
-          <w:rFonts w:ascii="Georgia" w:hAnsi="Georgia" w:cs="Arial"/>
-          <w:color w:val="10131A"/>
-        </w:rPr>
-        <w:t xml:space="preserve"> </w:t>
-      </w:r>
-      <w:r>
-        <w:rPr>
-          <w:rFonts w:ascii="Georgia" w:hAnsi="Georgia" w:cs="Arial"/>
-          <w:color w:val="10131A"/>
-        </w:rPr>
-        <w:t xml:space="preserve">resulting in the EXPO </w:t>
-      </w:r>
-      <w:r>
-        <w:rPr>
-          <w:rFonts w:ascii="Georgia" w:hAnsi="Georgia" w:cs="Arial"/>
-          <w:i/>
-          <w:color w:val="10131A"/>
-        </w:rPr>
-        <w:t>Crowd Favorite Award</w:t>
-      </w:r>
-      <w:r>
-        <w:rPr>
-          <w:rFonts w:ascii="Georgia" w:hAnsi="Georgia" w:cs="Arial"/>
-          <w:color w:val="10131A"/>
-        </w:rPr>
-        <w:t xml:space="preserve"> for the exhibit</w:t>
+        <w:t>, resulting in the EXPO Crowd Favorite Award for the exhibit</w:t>
       </w:r>
     </w:p>
     <w:p>
       <w:pPr>
-        <w:pStyle w:val="ListParagraph"/>
-        <w:widowControl w:val="0"/>
-        <w:numPr>
-          <w:ilvl w:val="0"/>
-          <w:numId w:val="25"/>
-        </w:numPr>
-        <w:tabs>
-          <w:tab w:val="left" w:pos="720"/>
-          <w:tab w:val="left" w:pos="1440"/>
-          <w:tab w:val="left" w:pos="2160"/>
-          <w:tab w:val="left" w:pos="2880"/>
-          <w:tab w:val="left" w:pos="3600"/>
-          <w:tab w:val="left" w:pos="4320"/>
-          <w:tab w:val="left" w:pos="5040"/>
-          <w:tab w:val="left" w:pos="5760"/>
-          <w:tab w:val="left" w:pos="6480"/>
-          <w:tab w:val="left" w:pos="7200"/>
-          <w:tab w:val="left" w:pos="7920"/>
-          <w:tab w:val="left" w:pos="8640"/>
-        </w:tabs>
-        <w:autoSpaceDE w:val="0"/>
-        <w:autoSpaceDN w:val="0"/>
-        <w:adjustRightInd w:val="0"/>
-        <w:spacing w:after="0" w:line="264" w:lineRule="auto"/>
-        <w:rPr>
-          <w:rFonts w:ascii="Georgia" w:hAnsi="Georgia" w:cs="Arial"/>
-          <w:color w:val="10131A"/>
-        </w:rPr>
-      </w:pPr>
-      <w:r>
-        <w:rPr>
-          <w:rFonts w:ascii="Georgia" w:hAnsi="Georgia" w:cs="Arial"/>
-          <w:color w:val="10131A"/>
-        </w:rPr>
+        <w:pStyle w:val="p1"/>
+      </w:pPr>
+      <w:r>
         <w:t>Planned show content: nine</w:t>
       </w:r>
       <w:r>
-        <w:rPr>
-          <w:rFonts w:ascii="Georgia" w:hAnsi="Georgia" w:cs="Arial"/>
-          <w:color w:val="10131A"/>
-        </w:rPr>
         <w:t xml:space="preserve"> </w:t>
       </w:r>
       <w:r>
-        <w:rPr>
-          <w:rFonts w:ascii="Georgia" w:hAnsi="Georgia" w:cs="Arial"/>
-          <w:color w:val="10131A"/>
-        </w:rPr>
         <w:t xml:space="preserve">unique </w:t>
       </w:r>
       <w:r>
-        <w:rPr>
-          <w:rFonts w:ascii="Georgia" w:hAnsi="Georgia" w:cs="Arial"/>
-          <w:color w:val="10131A"/>
-        </w:rPr>
         <w:t>chemical reaction stations</w:t>
       </w:r>
       <w:r>
-        <w:rPr>
-          <w:rFonts w:ascii="Georgia" w:hAnsi="Georgia" w:cs="Arial"/>
-          <w:color w:val="10131A"/>
-        </w:rPr>
         <w:t>, 70 volunteers</w:t>
       </w:r>
       <w:r>
-        <w:rPr>
-          <w:rFonts w:ascii="Georgia" w:hAnsi="Georgia" w:cs="Arial"/>
-          <w:color w:val="10131A"/>
-        </w:rPr>
         <w:t>,</w:t>
       </w:r>
       <w:r>
-        <w:rPr>
-          <w:rFonts w:ascii="Georgia" w:hAnsi="Georgia" w:cs="Arial"/>
-          <w:color w:val="10131A"/>
-        </w:rPr>
         <w:t xml:space="preserve"> and over 500 volunteer hours</w:t>
       </w:r>
     </w:p>
     <w:p>
       <w:pPr>
-        <w:pStyle w:val="ListParagraph"/>
-        <w:widowControl w:val="0"/>
-        <w:numPr>
-          <w:ilvl w:val="0"/>
-          <w:numId w:val="27"/>
-        </w:numPr>
-        <w:tabs>
-          <w:tab w:val="left" w:pos="720"/>
-          <w:tab w:val="left" w:pos="1440"/>
-          <w:tab w:val="left" w:pos="2160"/>
-          <w:tab w:val="left" w:pos="2880"/>
-          <w:tab w:val="left" w:pos="3600"/>
-          <w:tab w:val="left" w:pos="4320"/>
-          <w:tab w:val="left" w:pos="5040"/>
-          <w:tab w:val="left" w:pos="5760"/>
-          <w:tab w:val="left" w:pos="6480"/>
-          <w:tab w:val="left" w:pos="7200"/>
-          <w:tab w:val="left" w:pos="7920"/>
-          <w:tab w:val="left" w:pos="8640"/>
-        </w:tabs>
-        <w:autoSpaceDE w:val="0"/>
-        <w:autoSpaceDN w:val="0"/>
-        <w:adjustRightInd w:val="0"/>
-        <w:spacing w:after="0" w:line="264" w:lineRule="auto"/>
-        <w:rPr>
-          <w:rFonts w:ascii="Georgia" w:hAnsi="Georgia" w:cs="Arial"/>
-          <w:color w:val="10131A"/>
-        </w:rPr>
-      </w:pPr>
-      <w:r>
-        <w:rPr>
-          <w:rFonts w:ascii="Georgia" w:hAnsi="Georgia" w:cs="Arial"/>
-          <w:color w:val="10131A"/>
-        </w:rPr>
+        <w:pStyle w:val="p1"/>
+      </w:pPr>
+      <w:r>
         <w:t>Created a budget to m</w:t>
       </w:r>
       <w:r>
-        <w:rPr>
-          <w:rFonts w:ascii="Georgia" w:hAnsi="Georgia" w:cs="Arial"/>
-          <w:color w:val="10131A"/>
-        </w:rPr>
         <w:t>aximize</w:t>
       </w:r>
       <w:r>
-        <w:rPr>
-          <w:rFonts w:ascii="Georgia" w:hAnsi="Georgia" w:cs="Arial"/>
-          <w:color w:val="10131A"/>
-        </w:rPr>
         <w:t xml:space="preserve"> $3000 funding by submitting grant proposals and </w:t>
       </w:r>
       <w:r>
-        <w:rPr>
-          <w:rFonts w:ascii="Georgia" w:hAnsi="Georgia" w:cs="Arial"/>
-          <w:color w:val="10131A"/>
-        </w:rPr>
         <w:t>initiating partnerships</w:t>
       </w:r>
       <w:r>
-        <w:rPr>
-          <w:rFonts w:ascii="Georgia" w:hAnsi="Georgia" w:cs="Arial"/>
-          <w:color w:val="10131A"/>
-        </w:rPr>
         <w:t xml:space="preserve"> w</w:t>
       </w:r>
       <w:r>
-        <w:rPr>
-          <w:rFonts w:ascii="Georgia" w:hAnsi="Georgia" w:cs="Arial"/>
-          <w:color w:val="10131A"/>
-        </w:rPr>
         <w:t>ith other student organizations</w:t>
       </w:r>
     </w:p>
     <w:p>
       <w:pPr>
-        <w:pStyle w:val="ListParagraph"/>
-        <w:widowControl w:val="0"/>
-        <w:numPr>
-          <w:ilvl w:val="0"/>
-          <w:numId w:val="27"/>
-        </w:numPr>
-        <w:tabs>
-          <w:tab w:val="left" w:pos="720"/>
-          <w:tab w:val="left" w:pos="1440"/>
-          <w:tab w:val="left" w:pos="2160"/>
-          <w:tab w:val="left" w:pos="2880"/>
-          <w:tab w:val="left" w:pos="3600"/>
-          <w:tab w:val="left" w:pos="4320"/>
-          <w:tab w:val="left" w:pos="5040"/>
-          <w:tab w:val="left" w:pos="5760"/>
-          <w:tab w:val="left" w:pos="6480"/>
-          <w:tab w:val="left" w:pos="7200"/>
-          <w:tab w:val="left" w:pos="7920"/>
-          <w:tab w:val="left" w:pos="8640"/>
-        </w:tabs>
-        <w:autoSpaceDE w:val="0"/>
-        <w:autoSpaceDN w:val="0"/>
-        <w:adjustRightInd w:val="0"/>
-        <w:spacing w:after="80" w:line="264" w:lineRule="auto"/>
-        <w:rPr>
-          <w:rFonts w:ascii="Georgia" w:hAnsi="Georgia" w:cs="Arial"/>
-          <w:color w:val="10131A"/>
-        </w:rPr>
-      </w:pPr>
-      <w:r>
-        <w:rPr>
-          <w:rFonts w:ascii="Georgia" w:hAnsi="Georgia" w:cs="Arial"/>
-          <w:color w:val="10131A"/>
-        </w:rPr>
+        <w:pStyle w:val="p1"/>
+      </w:pPr>
+      <w:r>
         <w:t>Directed</w:t>
       </w:r>
       <w:r>
-        <w:rPr>
-          <w:rFonts w:ascii="Georgia" w:hAnsi="Georgia" w:cs="Arial"/>
-          <w:color w:val="10131A"/>
-        </w:rPr>
         <w:t xml:space="preserve"> an engaging safety video to enforce </w:t>
       </w:r>
       <w:r>
-        <w:rPr>
-          <w:rFonts w:ascii="Georgia" w:hAnsi="Georgia" w:cs="Arial"/>
-          <w:color w:val="10131A"/>
-        </w:rPr>
         <w:t>personal</w:t>
       </w:r>
       <w:r>
-        <w:rPr>
-          <w:rFonts w:ascii="Georgia" w:hAnsi="Georgia" w:cs="Arial"/>
-          <w:color w:val="10131A"/>
-        </w:rPr>
         <w:t xml:space="preserve"> protective equipment </w:t>
       </w:r>
       <w:r>
-        <w:rPr>
-          <w:rFonts w:ascii="Georgia" w:hAnsi="Georgia" w:cs="Arial"/>
-          <w:color w:val="10131A"/>
-        </w:rPr>
         <w:t xml:space="preserve">(PPE) </w:t>
       </w:r>
       <w:r>
-        <w:rPr>
-          <w:rFonts w:ascii="Georgia" w:hAnsi="Georgia" w:cs="Arial"/>
-          <w:color w:val="10131A"/>
-        </w:rPr>
         <w:t>and cautionary safety measures</w:t>
       </w:r>
     </w:p>
     <w:p>
       <w:pPr>
         <w:pStyle w:val="ListParagraph"/>
-        <w:widowControl w:val="0"/>
-        <w:tabs>
-          <w:tab w:val="left" w:pos="720"/>
-          <w:tab w:val="left" w:pos="1440"/>
-          <w:tab w:val="left" w:pos="2160"/>
-          <w:tab w:val="left" w:pos="2880"/>
-          <w:tab w:val="left" w:pos="3600"/>
-          <w:tab w:val="left" w:pos="4320"/>
-          <w:tab w:val="left" w:pos="5040"/>
-          <w:tab w:val="left" w:pos="5760"/>
-          <w:tab w:val="left" w:pos="6480"/>
-          <w:tab w:val="left" w:pos="7200"/>
-          <w:tab w:val="left" w:pos="7920"/>
-          <w:tab w:val="left" w:pos="8640"/>
-        </w:tabs>
-        <w:autoSpaceDE w:val="0"/>
-        <w:autoSpaceDN w:val="0"/>
-        <w:adjustRightInd w:val="0"/>
-        <w:spacing w:after="120" w:line="264" w:lineRule="auto"/>
-        <w:rPr>
-          <w:rFonts w:ascii="Georgia" w:hAnsi="Georgia" w:cs="Arial"/>
-          <w:color w:val="10131A"/>
-          <w:sz w:val="8"/>
-          <w:szCs w:val="8"/>
-        </w:rPr>
-      </w:pPr>
-      <w:r>
-        <w:rPr>
-          <w:rFonts w:ascii="Georgia" w:hAnsi="Georgia" w:cs="Arial"/>
-          <w:color w:val="10131A"/>
+      </w:pPr>
+      <w:r>
+        <w:rPr>
           <w:sz w:val="4"/>
           <w:szCs w:val="4"/>
         </w:rPr>
         <w:t xml:space="preserve"> </w:t>
       </w:r>
       <w:r>
-        <w:rPr>
-          <w:rFonts w:ascii="Georgia" w:hAnsi="Georgia" w:cs="Arial"/>
-          <w:color w:val="10131A"/>
-          <w:sz w:val="8"/>
-          <w:szCs w:val="8"/>
-        </w:rPr>
         <w:t xml:space="preserve"> </w:t>
       </w:r>
     </w:p>
     <w:p>
       <w:pPr>
-        <w:pStyle w:val="ListParagraph"/>
-        <w:widowControl w:val="0"/>
-        <w:tabs>
-          <w:tab w:val="left" w:pos="1440"/>
-          <w:tab w:val="left" w:pos="2160"/>
-          <w:tab w:val="left" w:pos="2880"/>
-          <w:tab w:val="left" w:pos="3600"/>
-          <w:tab w:val="left" w:pos="4320"/>
-          <w:tab w:val="left" w:pos="5040"/>
-          <w:tab w:val="left" w:pos="5760"/>
-          <w:tab w:val="left" w:pos="6480"/>
-          <w:tab w:val="left" w:pos="7200"/>
-          <w:tab w:val="left" w:pos="7920"/>
-          <w:tab w:val="left" w:pos="8640"/>
-        </w:tabs>
-        <w:autoSpaceDE w:val="0"/>
-        <w:autoSpaceDN w:val="0"/>
-        <w:adjustRightInd w:val="0"/>
-        <w:spacing w:after="120" w:line="264" w:lineRule="auto"/>
-        <w:ind w:left="0"/>
-        <w:outlineLvl w:val="0"/>
-        <w:rPr>
-          <w:rFonts w:ascii="Georgia" w:hAnsi="Georgia" w:cs="Arial"/>
+        <w:pStyle w:val="Heading2"/>
+        <w:rPr>
           <w:color w:val="10131A"/>
-          <w:sz w:val="22"/>
-        </w:rPr>
-      </w:pPr>
-      <w:r>
-        <w:rPr>
-          <w:rFonts w:ascii="Georgia" w:hAnsi="Georgia" w:cs="Arial"/>
-          <w:b/>
-          <w:noProof/>
-        </w:rPr>
+        </w:rPr>
+      </w:pPr>
+      <w:r>
         <mc:AlternateContent>
           <mc:Choice Requires="wps">
             <w:drawing>
@@ -2242,29 +1203,13 @@
         </mc:AlternateContent>
       </w:r>
       <w:r>
-        <w:rPr>
-          <w:rFonts w:ascii="Georgia" w:hAnsi="Georgia" w:cs="Arial"/>
-          <w:b/>
-          <w:sz w:val="22"/>
-        </w:rPr>
         <w:t>PROJECTS</w:t>
       </w:r>
     </w:p>
     <w:p>
-      <w:pPr>
-        <w:tabs>
-          <w:tab w:val="right" w:pos="10800"/>
-        </w:tabs>
-        <w:spacing w:after="0" w:line="264" w:lineRule="auto"/>
-        <w:rPr>
-          <w:rFonts w:ascii="Georgia" w:hAnsi="Georgia" w:cs="Arial"/>
-          <w:i/>
-        </w:rPr>
-      </w:pPr>
       <w:proofErr w:type="spellStart"/>
       <w:r>
         <w:rPr>
-          <w:rFonts w:ascii="Georgia" w:hAnsi="Georgia" w:cs="Arial"/>
           <w:b/>
         </w:rPr>
         <w:t>ChemE</w:t>
@@ -2272,119 +1217,52 @@
       <w:proofErr w:type="spellEnd"/>
       <w:r>
         <w:rPr>
-          <w:rFonts w:ascii="Georgia" w:hAnsi="Georgia" w:cs="Arial"/>
           <w:b/>
         </w:rPr>
         <w:t xml:space="preserve"> Car</w:t>
       </w:r>
       <w:r>
         <w:rPr>
-          <w:rFonts w:ascii="Georgia" w:hAnsi="Georgia" w:cs="Arial"/>
           <w:b/>
-          <w:i/>
         </w:rPr>
         <w:tab/>
       </w:r>
       <w:r>
-        <w:rPr>
-          <w:rFonts w:ascii="Georgia" w:hAnsi="Georgia" w:cs="Arial"/>
-          <w:i/>
-        </w:rPr>
         <w:t>September 2017 – Present</w:t>
       </w:r>
     </w:p>
     <w:p>
-      <w:pPr>
-        <w:tabs>
-          <w:tab w:val="right" w:pos="10800"/>
-        </w:tabs>
-        <w:spacing w:after="0" w:line="264" w:lineRule="auto"/>
-        <w:rPr>
-          <w:rFonts w:ascii="Georgia" w:hAnsi="Georgia" w:cs="Arial"/>
-        </w:rPr>
-      </w:pPr>
-      <w:r>
-        <w:rPr>
-          <w:rFonts w:ascii="Georgia" w:hAnsi="Georgia" w:cs="Arial"/>
-        </w:rPr>
+      <w:r>
+        <w:lastRenderedPageBreak/>
         <w:t>USF American Institute of Chemical Engineering</w:t>
       </w:r>
       <w:r>
-        <w:rPr>
-          <w:rFonts w:ascii="Georgia" w:hAnsi="Georgia" w:cs="Arial"/>
-        </w:rPr>
         <w:tab/>
         <w:t xml:space="preserve">Tampa, FL </w:t>
       </w:r>
     </w:p>
     <w:p>
       <w:pPr>
-        <w:pStyle w:val="ListParagraph"/>
-        <w:widowControl w:val="0"/>
-        <w:numPr>
-          <w:ilvl w:val="0"/>
-          <w:numId w:val="37"/>
-        </w:numPr>
-        <w:tabs>
-          <w:tab w:val="right" w:pos="10800"/>
-        </w:tabs>
-        <w:autoSpaceDE w:val="0"/>
-        <w:autoSpaceDN w:val="0"/>
-        <w:adjustRightInd w:val="0"/>
-        <w:spacing w:after="80" w:line="264" w:lineRule="auto"/>
-        <w:rPr>
-          <w:rFonts w:ascii="Georgia" w:hAnsi="Georgia" w:cs="Arial"/>
+        <w:pStyle w:val="p1"/>
+        <w:rPr>
           <w:color w:val="10131A"/>
         </w:rPr>
       </w:pPr>
       <w:r>
-        <w:rPr>
-          <w:rFonts w:ascii="Georgia" w:hAnsi="Georgia" w:cs="Arial"/>
-        </w:rPr>
         <w:t xml:space="preserve">Research and design stopping mechanism of </w:t>
       </w:r>
       <w:proofErr w:type="spellStart"/>
       <w:r>
-        <w:rPr>
-          <w:rFonts w:ascii="Georgia" w:hAnsi="Georgia" w:cs="Arial"/>
-        </w:rPr>
         <w:t>AIChE’s</w:t>
       </w:r>
       <w:proofErr w:type="spellEnd"/>
       <w:r>
-        <w:rPr>
-          <w:rFonts w:ascii="Georgia" w:hAnsi="Georgia" w:cs="Arial"/>
-        </w:rPr>
         <w:t xml:space="preserve"> chemically powered car </w:t>
       </w:r>
     </w:p>
     <w:p>
       <w:pPr>
         <w:pStyle w:val="ListParagraph"/>
-        <w:widowControl w:val="0"/>
-        <w:tabs>
-          <w:tab w:val="left" w:pos="1440"/>
-          <w:tab w:val="left" w:pos="2160"/>
-          <w:tab w:val="left" w:pos="2880"/>
-          <w:tab w:val="left" w:pos="3600"/>
-          <w:tab w:val="left" w:pos="4320"/>
-          <w:tab w:val="left" w:pos="5040"/>
-          <w:tab w:val="left" w:pos="5760"/>
-          <w:tab w:val="left" w:pos="6480"/>
-          <w:tab w:val="left" w:pos="7200"/>
-          <w:tab w:val="left" w:pos="7920"/>
-          <w:tab w:val="left" w:pos="8640"/>
-        </w:tabs>
-        <w:autoSpaceDE w:val="0"/>
-        <w:autoSpaceDN w:val="0"/>
-        <w:adjustRightInd w:val="0"/>
-        <w:spacing w:after="0" w:line="264" w:lineRule="auto"/>
-        <w:ind w:left="0"/>
-        <w:outlineLvl w:val="0"/>
-        <w:rPr>
-          <w:rFonts w:ascii="Georgia" w:hAnsi="Georgia" w:cs="Arial"/>
-          <w:b/>
-        </w:rPr>
         <w:sectPr>
           <w:type w:val="continuous"/>
           <w:pgSz w:w="12240" w:h="15840"/>
@@ -2396,39 +1274,12 @@
     </w:p>
     <w:p>
       <w:pPr>
-        <w:pStyle w:val="ListParagraph"/>
-        <w:widowControl w:val="0"/>
-        <w:tabs>
-          <w:tab w:val="left" w:pos="1440"/>
-          <w:tab w:val="left" w:pos="2160"/>
-          <w:tab w:val="left" w:pos="2880"/>
-          <w:tab w:val="left" w:pos="3600"/>
-          <w:tab w:val="left" w:pos="4320"/>
-          <w:tab w:val="left" w:pos="5040"/>
-          <w:tab w:val="left" w:pos="5760"/>
-          <w:tab w:val="left" w:pos="6480"/>
-          <w:tab w:val="left" w:pos="7200"/>
-          <w:tab w:val="left" w:pos="7920"/>
-          <w:tab w:val="left" w:pos="8640"/>
-        </w:tabs>
-        <w:autoSpaceDE w:val="0"/>
-        <w:autoSpaceDN w:val="0"/>
-        <w:adjustRightInd w:val="0"/>
-        <w:spacing w:before="120" w:after="120" w:line="264" w:lineRule="auto"/>
-        <w:ind w:left="0"/>
-        <w:outlineLvl w:val="0"/>
-        <w:rPr>
-          <w:rFonts w:ascii="Georgia" w:hAnsi="Georgia" w:cs="Arial"/>
+        <w:pStyle w:val="Heading2"/>
+        <w:rPr>
           <w:color w:val="10131A"/>
-          <w:sz w:val="22"/>
-        </w:rPr>
-      </w:pPr>
-      <w:r>
-        <w:rPr>
-          <w:rFonts w:ascii="Georgia" w:hAnsi="Georgia" w:cs="Arial"/>
-          <w:b/>
-          <w:noProof/>
-        </w:rPr>
+        </w:rPr>
+      </w:pPr>
+      <w:r>
         <mc:AlternateContent>
           <mc:Choice Requires="wps">
             <w:drawing>
@@ -2495,24 +1346,11 @@
         </mc:AlternateContent>
       </w:r>
       <w:r>
-        <w:rPr>
-          <w:rFonts w:ascii="Georgia" w:hAnsi="Georgia" w:cs="Arial"/>
-          <w:b/>
-          <w:sz w:val="22"/>
-        </w:rPr>
         <w:t>SKILLS</w:t>
       </w:r>
     </w:p>
     <w:p>
       <w:pPr>
-        <w:tabs>
-          <w:tab w:val="right" w:pos="10800"/>
-        </w:tabs>
-        <w:spacing w:after="0" w:line="264" w:lineRule="auto"/>
-        <w:rPr>
-          <w:rFonts w:ascii="Georgia" w:hAnsi="Georgia" w:cs="Arial"/>
-          <w:b/>
-        </w:rPr>
         <w:sectPr>
           <w:type w:val="continuous"/>
           <w:pgSz w:w="12240" w:h="15840"/>
@@ -2529,50 +1367,26 @@
           <w:ilvl w:val="0"/>
           <w:numId w:val="37"/>
         </w:numPr>
-        <w:tabs>
-          <w:tab w:val="right" w:pos="10800"/>
-        </w:tabs>
-        <w:spacing w:after="0" w:line="264" w:lineRule="auto"/>
-        <w:rPr>
-          <w:rFonts w:ascii="Georgia" w:hAnsi="Georgia" w:cs="Arial"/>
-          <w:sz w:val="21"/>
-        </w:rPr>
-      </w:pPr>
-      <w:r>
-        <w:rPr>
-          <w:rFonts w:ascii="Georgia" w:hAnsi="Georgia" w:cs="Arial"/>
+      </w:pPr>
+      <w:r>
+        <w:rPr>
           <w:i/>
-          <w:sz w:val="21"/>
         </w:rPr>
         <w:t xml:space="preserve">Web </w:t>
       </w:r>
       <w:r>
         <w:rPr>
-          <w:rFonts w:ascii="Georgia" w:hAnsi="Georgia" w:cs="Arial"/>
           <w:i/>
-          <w:sz w:val="21"/>
         </w:rPr>
         <w:t>Developmen</w:t>
       </w:r>
       <w:r>
-        <w:rPr>
-          <w:rFonts w:ascii="Georgia" w:hAnsi="Georgia" w:cs="Arial"/>
-          <w:sz w:val="21"/>
-        </w:rPr>
         <w:t>t – HTML, CSS, JavaScript,</w:t>
       </w:r>
       <w:r>
-        <w:rPr>
-          <w:rFonts w:ascii="Georgia" w:hAnsi="Georgia" w:cs="Arial"/>
-          <w:sz w:val="21"/>
-        </w:rPr>
         <w:t xml:space="preserve"> Node, Flask, Django, Heroku</w:t>
       </w:r>
       <w:r>
-        <w:rPr>
-          <w:rFonts w:ascii="Georgia" w:hAnsi="Georgia" w:cs="Arial"/>
-          <w:sz w:val="21"/>
-        </w:rPr>
         <w:t>, Bash</w:t>
       </w:r>
     </w:p>
@@ -2583,44 +1397,26 @@
           <w:ilvl w:val="0"/>
           <w:numId w:val="37"/>
         </w:numPr>
-        <w:tabs>
-          <w:tab w:val="right" w:pos="10800"/>
-        </w:tabs>
-        <w:spacing w:after="0" w:line="264" w:lineRule="auto"/>
-        <w:rPr>
-          <w:rFonts w:ascii="Georgia" w:hAnsi="Georgia" w:cs="Arial"/>
+        <w:rPr>
           <w:i/>
-          <w:sz w:val="21"/>
-        </w:rPr>
-      </w:pPr>
-      <w:r>
-        <w:rPr>
-          <w:rFonts w:ascii="Georgia" w:hAnsi="Georgia" w:cs="Arial"/>
+        </w:rPr>
+      </w:pPr>
+      <w:r>
+        <w:rPr>
           <w:i/>
-          <w:sz w:val="21"/>
         </w:rPr>
         <w:t>Languages</w:t>
       </w:r>
       <w:r>
         <w:rPr>
-          <w:rFonts w:ascii="Georgia" w:hAnsi="Georgia" w:cs="Arial"/>
           <w:i/>
-          <w:sz w:val="21"/>
         </w:rPr>
         <w:t xml:space="preserve"> </w:t>
       </w:r>
       <w:r>
-        <w:rPr>
-          <w:rFonts w:ascii="Georgia" w:hAnsi="Georgia" w:cs="Arial"/>
-          <w:sz w:val="21"/>
-        </w:rPr>
         <w:t>–</w:t>
       </w:r>
       <w:r>
-        <w:rPr>
-          <w:rFonts w:ascii="Georgia" w:hAnsi="Georgia" w:cs="Arial"/>
-          <w:sz w:val="21"/>
-        </w:rPr>
         <w:t xml:space="preserve"> English, Spanish</w:t>
       </w:r>
     </w:p>
@@ -2631,43 +1427,14 @@
           <w:ilvl w:val="0"/>
           <w:numId w:val="37"/>
         </w:numPr>
-        <w:tabs>
-          <w:tab w:val="right" w:pos="10800"/>
-        </w:tabs>
-        <w:spacing w:after="0" w:line="264" w:lineRule="auto"/>
-        <w:rPr>
-          <w:rFonts w:ascii="Georgia" w:hAnsi="Georgia" w:cs="Arial"/>
-          <w:i/>
-          <w:sz w:val="21"/>
-        </w:rPr>
-      </w:pPr>
-      <w:r>
-        <w:rPr>
-          <w:rFonts w:ascii="Georgia" w:hAnsi="Georgia" w:cs="Arial"/>
-          <w:i/>
-          <w:sz w:val="21"/>
-        </w:rPr>
-        <w:t>Version Control</w:t>
-      </w:r>
-      <w:r>
-        <w:rPr>
-          <w:rFonts w:ascii="Georgia" w:hAnsi="Georgia" w:cs="Arial"/>
-          <w:sz w:val="21"/>
-        </w:rPr>
-        <w:t xml:space="preserve"> </w:t>
-      </w:r>
-      <w:r>
-        <w:rPr>
-          <w:rFonts w:ascii="Georgia" w:hAnsi="Georgia" w:cs="Arial"/>
-          <w:sz w:val="21"/>
-        </w:rPr>
+      </w:pPr>
+      <w:r>
+        <w:t xml:space="preserve">Version Control </w:t>
+      </w:r>
+      <w:r>
         <w:t>–</w:t>
       </w:r>
       <w:r>
-        <w:rPr>
-          <w:rFonts w:ascii="Georgia" w:hAnsi="Georgia" w:cs="Arial"/>
-          <w:sz w:val="21"/>
-        </w:rPr>
         <w:t xml:space="preserve"> Git</w:t>
       </w:r>
     </w:p>
@@ -2678,114 +1445,41 @@
           <w:ilvl w:val="0"/>
           <w:numId w:val="37"/>
         </w:numPr>
-        <w:tabs>
-          <w:tab w:val="right" w:pos="10800"/>
-        </w:tabs>
-        <w:spacing w:after="0" w:line="264" w:lineRule="auto"/>
-        <w:jc w:val="left"/>
-        <w:rPr>
-          <w:rFonts w:ascii="Georgia" w:hAnsi="Georgia" w:cs="Arial"/>
-          <w:sz w:val="21"/>
-        </w:rPr>
-      </w:pPr>
-      <w:r>
-        <w:rPr>
-          <w:rFonts w:ascii="Georgia" w:hAnsi="Georgia" w:cs="Arial"/>
+      </w:pPr>
+      <w:r>
+        <w:rPr>
           <w:i/>
-          <w:sz w:val="21"/>
         </w:rPr>
         <w:t>Certifications</w:t>
       </w:r>
       <w:r>
-        <w:rPr>
-          <w:rFonts w:ascii="Georgia" w:hAnsi="Georgia" w:cs="Arial"/>
-          <w:sz w:val="21"/>
-        </w:rPr>
         <w:t xml:space="preserve"> </w:t>
       </w:r>
       <w:r>
-        <w:rPr>
-          <w:rFonts w:ascii="Georgia" w:hAnsi="Georgia" w:cs="Arial"/>
-          <w:sz w:val="21"/>
-        </w:rPr>
         <w:t>–</w:t>
       </w:r>
       <w:r>
-        <w:rPr>
-          <w:rFonts w:ascii="Georgia" w:hAnsi="Georgia" w:cs="Arial"/>
-          <w:sz w:val="21"/>
-        </w:rPr>
         <w:t xml:space="preserve"> </w:t>
       </w:r>
       <w:r>
-        <w:rPr>
-          <w:rFonts w:ascii="Georgia" w:hAnsi="Georgia" w:cs="Arial"/>
-          <w:sz w:val="21"/>
-        </w:rPr>
         <w:t xml:space="preserve">EH&amp;S, </w:t>
       </w:r>
       <w:r>
-        <w:rPr>
-          <w:rFonts w:ascii="Georgia" w:hAnsi="Georgia" w:cs="Arial"/>
-          <w:sz w:val="21"/>
-        </w:rPr>
         <w:t xml:space="preserve">SACHE, </w:t>
       </w:r>
       <w:r>
-        <w:rPr>
-          <w:rFonts w:ascii="Georgia" w:hAnsi="Georgia" w:cs="Arial"/>
-          <w:sz w:val="21"/>
-        </w:rPr>
         <w:t>CSWA</w:t>
       </w:r>
     </w:p>
     <w:p>
-      <w:pPr>
-        <w:pStyle w:val="ListParagraph"/>
-        <w:numPr>
-          <w:ilvl w:val="0"/>
-          <w:numId w:val="37"/>
-        </w:numPr>
-        <w:tabs>
-          <w:tab w:val="right" w:pos="10800"/>
-        </w:tabs>
-        <w:spacing w:after="0" w:line="264" w:lineRule="auto"/>
-        <w:jc w:val="left"/>
-        <w:rPr>
-          <w:rFonts w:ascii="Georgia" w:hAnsi="Georgia" w:cs="Arial"/>
-          <w:sz w:val="21"/>
-        </w:rPr>
-      </w:pPr>
-      <w:r>
-        <w:rPr>
-          <w:rFonts w:ascii="Georgia" w:hAnsi="Georgia" w:cs="Arial"/>
+      <w:r>
+        <w:rPr>
           <w:i/>
-          <w:sz w:val="21"/>
         </w:rPr>
         <w:t>Computing</w:t>
       </w:r>
       <w:r>
-        <w:rPr>
-          <w:rFonts w:ascii="Georgia" w:hAnsi="Georgia" w:cs="Arial"/>
-          <w:sz w:val="21"/>
-        </w:rPr>
-        <w:t xml:space="preserve"> – Excel, Python, </w:t>
-      </w:r>
-      <w:proofErr w:type="spellStart"/>
-      <w:r>
-        <w:rPr>
-          <w:rFonts w:ascii="Georgia" w:hAnsi="Georgia" w:cs="Arial"/>
-          <w:sz w:val="21"/>
-        </w:rPr>
-        <w:t>Matlab</w:t>
-      </w:r>
-      <w:proofErr w:type="spellEnd"/>
-      <w:r>
-        <w:rPr>
-          <w:rFonts w:ascii="Georgia" w:hAnsi="Georgia" w:cs="Arial"/>
-          <w:sz w:val="21"/>
-        </w:rPr>
-        <w:t>, COMSOL</w:t>
+        <w:t xml:space="preserve"> – Excel, Python, Matlab, COMSOL</w:t>
       </w:r>
     </w:p>
     <w:sectPr>
@@ -2803,9 +1497,6 @@
 <w:endnotes xmlns:wpc="http://schemas.microsoft.com/office/word/2010/wordprocessingCanvas" xmlns:cx="http://schemas.microsoft.com/office/drawing/2014/chartex" xmlns:cx1="http://schemas.microsoft.com/office/drawing/2015/9/8/chartex" xmlns:cx2="http://schemas.microsoft.com/office/drawing/2015/10/21/chartex" xmlns:cx3="http://schemas.microsoft.com/office/drawing/2016/5/9/chartex" xmlns:cx4="http://schemas.microsoft.com/office/drawing/2016/5/10/chartex" xmlns:cx5="http://schemas.microsoft.com/office/drawing/2016/5/11/chartex" xmlns:cx6="http://schemas.microsoft.com/office/drawing/2016/5/12/chartex" xmlns:cx7="http://schemas.microsoft.com/office/drawing/2016/5/13/chartex" xmlns:cx8="http://schemas.microsoft.com/office/drawing/2016/5/14/chartex" xmlns:mc="http://schemas.openxmlformats.org/markup-compatibility/2006" xmlns:aink="http://schemas.microsoft.com/office/drawing/2016/ink" xmlns:am3d="http://schemas.microsoft.com/office/drawing/2017/model3d" xmlns:o="urn:schemas-microsoft-com:office:office" xmlns:r="http://schemas.openxmlformats.org/officeDocument/2006/relationships" xmlns:m="http://schemas.openxmlformats.org/officeDocument/2006/math" xmlns:v="urn:schemas-microsoft-com:vml" xmlns:wp14="http://schemas.microsoft.com/office/word/2010/wordprocessingDrawing" xmlns:wp="http://schemas.openxmlformats.org/drawingml/2006/wordprocessingDrawing" xmlns:w10="urn:schemas-microsoft-com:office:word" xmlns:w="http://schemas.openxmlformats.org/wordprocessingml/2006/main" xmlns:w14="http://schemas.microsoft.com/office/word/2010/wordml" xmlns:w15="http://schemas.microsoft.com/office/word/2012/wordml" xmlns:w16cid="http://schemas.microsoft.com/office/word/2016/wordml/cid" xmlns:w16se="http://schemas.microsoft.com/office/word/2015/wordml/symex" xmlns:wpg="http://schemas.microsoft.com/office/word/2010/wordprocessingGroup" xmlns:wpi="http://schemas.microsoft.com/office/word/2010/wordprocessingInk" xmlns:wne="http://schemas.microsoft.com/office/word/2006/wordml" xmlns:wps="http://schemas.microsoft.com/office/word/2010/wordprocessingShape" mc:Ignorable="w14 w15 w16se w16cid wp14">
   <w:endnote w:type="separator" w:id="-1">
     <w:p>
-      <w:pPr>
-        <w:spacing w:after="0" w:line="240" w:lineRule="auto"/>
-      </w:pPr>
       <w:r>
         <w:separator/>
       </w:r>
@@ -2813,9 +1504,6 @@
   </w:endnote>
   <w:endnote w:type="continuationSeparator" w:id="0">
     <w:p>
-      <w:pPr>
-        <w:spacing w:after="0" w:line="240" w:lineRule="auto"/>
-      </w:pPr>
       <w:r>
         <w:continuationSeparator/>
       </w:r>
@@ -2828,9 +1516,6 @@
 <w:footnotes xmlns:wpc="http://schemas.microsoft.com/office/word/2010/wordprocessingCanvas" xmlns:cx="http://schemas.microsoft.com/office/drawing/2014/chartex" xmlns:cx1="http://schemas.microsoft.com/office/drawing/2015/9/8/chartex" xmlns:cx2="http://schemas.microsoft.com/office/drawing/2015/10/21/chartex" xmlns:cx3="http://schemas.microsoft.com/office/drawing/2016/5/9/chartex" xmlns:cx4="http://schemas.microsoft.com/office/drawing/2016/5/10/chartex" xmlns:cx5="http://schemas.microsoft.com/office/drawing/2016/5/11/chartex" xmlns:cx6="http://schemas.microsoft.com/office/drawing/2016/5/12/chartex" xmlns:cx7="http://schemas.microsoft.com/office/drawing/2016/5/13/chartex" xmlns:cx8="http://schemas.microsoft.com/office/drawing/2016/5/14/chartex" xmlns:mc="http://schemas.openxmlformats.org/markup-compatibility/2006" xmlns:aink="http://schemas.microsoft.com/office/drawing/2016/ink" xmlns:am3d="http://schemas.microsoft.com/office/drawing/2017/model3d" xmlns:o="urn:schemas-microsoft-com:office:office" xmlns:r="http://schemas.openxmlformats.org/officeDocument/2006/relationships" xmlns:m="http://schemas.openxmlformats.org/officeDocument/2006/math" xmlns:v="urn:schemas-microsoft-com:vml" xmlns:wp14="http://schemas.microsoft.com/office/word/2010/wordprocessingDrawing" xmlns:wp="http://schemas.openxmlformats.org/drawingml/2006/wordprocessingDrawing" xmlns:w10="urn:schemas-microsoft-com:office:word" xmlns:w="http://schemas.openxmlformats.org/wordprocessingml/2006/main" xmlns:w14="http://schemas.microsoft.com/office/word/2010/wordml" xmlns:w15="http://schemas.microsoft.com/office/word/2012/wordml" xmlns:w16cid="http://schemas.microsoft.com/office/word/2016/wordml/cid" xmlns:w16se="http://schemas.microsoft.com/office/word/2015/wordml/symex" xmlns:wpg="http://schemas.microsoft.com/office/word/2010/wordprocessingGroup" xmlns:wpi="http://schemas.microsoft.com/office/word/2010/wordprocessingInk" xmlns:wne="http://schemas.microsoft.com/office/word/2006/wordml" xmlns:wps="http://schemas.microsoft.com/office/word/2010/wordprocessingShape" mc:Ignorable="w14 w15 w16se w16cid wp14">
   <w:footnote w:type="separator" w:id="-1">
     <w:p>
-      <w:pPr>
-        <w:spacing w:after="0" w:line="240" w:lineRule="auto"/>
-      </w:pPr>
       <w:r>
         <w:separator/>
       </w:r>
@@ -2838,9 +1523,6 @@
   </w:footnote>
   <w:footnote w:type="continuationSeparator" w:id="0">
     <w:p>
-      <w:pPr>
-        <w:spacing w:after="0" w:line="240" w:lineRule="auto"/>
-      </w:pPr>
       <w:r>
         <w:continuationSeparator/>
       </w:r>
@@ -2852,6 +1534,191 @@
 <file path=word/numbering.xml><?xml version="1.0" encoding="utf-8"?>
 <w:numbering xmlns:wpc="http://schemas.microsoft.com/office/word/2010/wordprocessingCanvas" xmlns:cx="http://schemas.microsoft.com/office/drawing/2014/chartex" xmlns:cx1="http://schemas.microsoft.com/office/drawing/2015/9/8/chartex" xmlns:cx2="http://schemas.microsoft.com/office/drawing/2015/10/21/chartex" xmlns:cx3="http://schemas.microsoft.com/office/drawing/2016/5/9/chartex" xmlns:cx4="http://schemas.microsoft.com/office/drawing/2016/5/10/chartex" xmlns:cx5="http://schemas.microsoft.com/office/drawing/2016/5/11/chartex" xmlns:cx6="http://schemas.microsoft.com/office/drawing/2016/5/12/chartex" xmlns:cx7="http://schemas.microsoft.com/office/drawing/2016/5/13/chartex" xmlns:cx8="http://schemas.microsoft.com/office/drawing/2016/5/14/chartex" xmlns:mc="http://schemas.openxmlformats.org/markup-compatibility/2006" xmlns:aink="http://schemas.microsoft.com/office/drawing/2016/ink" xmlns:am3d="http://schemas.microsoft.com/office/drawing/2017/model3d" xmlns:o="urn:schemas-microsoft-com:office:office" xmlns:r="http://schemas.openxmlformats.org/officeDocument/2006/relationships" xmlns:m="http://schemas.openxmlformats.org/officeDocument/2006/math" xmlns:v="urn:schemas-microsoft-com:vml" xmlns:wp14="http://schemas.microsoft.com/office/word/2010/wordprocessingDrawing" xmlns:wp="http://schemas.openxmlformats.org/drawingml/2006/wordprocessingDrawing" xmlns:w10="urn:schemas-microsoft-com:office:word" xmlns:w="http://schemas.openxmlformats.org/wordprocessingml/2006/main" xmlns:w14="http://schemas.microsoft.com/office/word/2010/wordml" xmlns:w15="http://schemas.microsoft.com/office/word/2012/wordml" xmlns:w16cid="http://schemas.microsoft.com/office/word/2016/wordml/cid" xmlns:w16se="http://schemas.microsoft.com/office/word/2015/wordml/symex" xmlns:wpg="http://schemas.microsoft.com/office/word/2010/wordprocessingGroup" xmlns:wpi="http://schemas.microsoft.com/office/word/2010/wordprocessingInk" xmlns:wne="http://schemas.microsoft.com/office/word/2006/wordml" xmlns:wps="http://schemas.microsoft.com/office/word/2010/wordprocessingShape" mc:Ignorable="w14 w15 w16se w16cid wp14">
   <w:abstractNum w:abstractNumId="0" w15:restartNumberingAfterBreak="0">
+    <w:nsid w:val="FFFFFF7C"/>
+    <w:multiLevelType w:val="singleLevel"/>
+    <w:tmpl w:val="3B2C7C50"/>
+    <w:lvl w:ilvl="0">
+      <w:start w:val="1"/>
+      <w:numFmt w:val="decimal"/>
+      <w:lvlText w:val="%1."/>
+      <w:lvlJc w:val="left"/>
+      <w:pPr>
+        <w:tabs>
+          <w:tab w:val="num" w:pos="1800"/>
+        </w:tabs>
+        <w:ind w:left="1800" w:hanging="360"/>
+      </w:pPr>
+    </w:lvl>
+  </w:abstractNum>
+  <w:abstractNum w:abstractNumId="1" w15:restartNumberingAfterBreak="0">
+    <w:nsid w:val="FFFFFF7D"/>
+    <w:multiLevelType w:val="singleLevel"/>
+    <w:tmpl w:val="6DA4C942"/>
+    <w:lvl w:ilvl="0">
+      <w:start w:val="1"/>
+      <w:numFmt w:val="decimal"/>
+      <w:lvlText w:val="%1."/>
+      <w:lvlJc w:val="left"/>
+      <w:pPr>
+        <w:tabs>
+          <w:tab w:val="num" w:pos="1440"/>
+        </w:tabs>
+        <w:ind w:left="1440" w:hanging="360"/>
+      </w:pPr>
+    </w:lvl>
+  </w:abstractNum>
+  <w:abstractNum w:abstractNumId="2" w15:restartNumberingAfterBreak="0">
+    <w:nsid w:val="FFFFFF7E"/>
+    <w:multiLevelType w:val="singleLevel"/>
+    <w:tmpl w:val="7DC0BE30"/>
+    <w:lvl w:ilvl="0">
+      <w:start w:val="1"/>
+      <w:numFmt w:val="decimal"/>
+      <w:lvlText w:val="%1."/>
+      <w:lvlJc w:val="left"/>
+      <w:pPr>
+        <w:tabs>
+          <w:tab w:val="num" w:pos="1080"/>
+        </w:tabs>
+        <w:ind w:left="1080" w:hanging="360"/>
+      </w:pPr>
+    </w:lvl>
+  </w:abstractNum>
+  <w:abstractNum w:abstractNumId="3" w15:restartNumberingAfterBreak="0">
+    <w:nsid w:val="FFFFFF7F"/>
+    <w:multiLevelType w:val="singleLevel"/>
+    <w:tmpl w:val="E9924778"/>
+    <w:lvl w:ilvl="0">
+      <w:start w:val="1"/>
+      <w:numFmt w:val="decimal"/>
+      <w:lvlText w:val="%1."/>
+      <w:lvlJc w:val="left"/>
+      <w:pPr>
+        <w:tabs>
+          <w:tab w:val="num" w:pos="720"/>
+        </w:tabs>
+        <w:ind w:left="720" w:hanging="360"/>
+      </w:pPr>
+    </w:lvl>
+  </w:abstractNum>
+  <w:abstractNum w:abstractNumId="4" w15:restartNumberingAfterBreak="0">
+    <w:nsid w:val="FFFFFF80"/>
+    <w:multiLevelType w:val="singleLevel"/>
+    <w:tmpl w:val="5C6CEFE0"/>
+    <w:lvl w:ilvl="0">
+      <w:start w:val="1"/>
+      <w:numFmt w:val="bullet"/>
+      <w:lvlText w:val=""/>
+      <w:lvlJc w:val="left"/>
+      <w:pPr>
+        <w:tabs>
+          <w:tab w:val="num" w:pos="1800"/>
+        </w:tabs>
+        <w:ind w:left="1800" w:hanging="360"/>
+      </w:pPr>
+      <w:rPr>
+        <w:rFonts w:ascii="Symbol" w:hAnsi="Symbol" w:hint="default"/>
+      </w:rPr>
+    </w:lvl>
+  </w:abstractNum>
+  <w:abstractNum w:abstractNumId="5" w15:restartNumberingAfterBreak="0">
+    <w:nsid w:val="FFFFFF81"/>
+    <w:multiLevelType w:val="singleLevel"/>
+    <w:tmpl w:val="10FA9C18"/>
+    <w:lvl w:ilvl="0">
+      <w:start w:val="1"/>
+      <w:numFmt w:val="bullet"/>
+      <w:lvlText w:val=""/>
+      <w:lvlJc w:val="left"/>
+      <w:pPr>
+        <w:tabs>
+          <w:tab w:val="num" w:pos="1440"/>
+        </w:tabs>
+        <w:ind w:left="1440" w:hanging="360"/>
+      </w:pPr>
+      <w:rPr>
+        <w:rFonts w:ascii="Symbol" w:hAnsi="Symbol" w:hint="default"/>
+      </w:rPr>
+    </w:lvl>
+  </w:abstractNum>
+  <w:abstractNum w:abstractNumId="6" w15:restartNumberingAfterBreak="0">
+    <w:nsid w:val="FFFFFF82"/>
+    <w:multiLevelType w:val="singleLevel"/>
+    <w:tmpl w:val="EF089DFE"/>
+    <w:lvl w:ilvl="0">
+      <w:start w:val="1"/>
+      <w:numFmt w:val="bullet"/>
+      <w:lvlText w:val=""/>
+      <w:lvlJc w:val="left"/>
+      <w:pPr>
+        <w:tabs>
+          <w:tab w:val="num" w:pos="1080"/>
+        </w:tabs>
+        <w:ind w:left="1080" w:hanging="360"/>
+      </w:pPr>
+      <w:rPr>
+        <w:rFonts w:ascii="Symbol" w:hAnsi="Symbol" w:hint="default"/>
+      </w:rPr>
+    </w:lvl>
+  </w:abstractNum>
+  <w:abstractNum w:abstractNumId="7" w15:restartNumberingAfterBreak="0">
+    <w:nsid w:val="FFFFFF83"/>
+    <w:multiLevelType w:val="singleLevel"/>
+    <w:tmpl w:val="90D4BAEC"/>
+    <w:lvl w:ilvl="0">
+      <w:start w:val="1"/>
+      <w:numFmt w:val="bullet"/>
+      <w:lvlText w:val=""/>
+      <w:lvlJc w:val="left"/>
+      <w:pPr>
+        <w:tabs>
+          <w:tab w:val="num" w:pos="720"/>
+        </w:tabs>
+        <w:ind w:left="720" w:hanging="360"/>
+      </w:pPr>
+      <w:rPr>
+        <w:rFonts w:ascii="Symbol" w:hAnsi="Symbol" w:hint="default"/>
+      </w:rPr>
+    </w:lvl>
+  </w:abstractNum>
+  <w:abstractNum w:abstractNumId="8" w15:restartNumberingAfterBreak="0">
+    <w:nsid w:val="FFFFFF88"/>
+    <w:multiLevelType w:val="singleLevel"/>
+    <w:tmpl w:val="45B82C06"/>
+    <w:lvl w:ilvl="0">
+      <w:start w:val="1"/>
+      <w:numFmt w:val="decimal"/>
+      <w:lvlText w:val="%1."/>
+      <w:lvlJc w:val="left"/>
+      <w:pPr>
+        <w:tabs>
+          <w:tab w:val="num" w:pos="360"/>
+        </w:tabs>
+        <w:ind w:left="360" w:hanging="360"/>
+      </w:pPr>
+    </w:lvl>
+  </w:abstractNum>
+  <w:abstractNum w:abstractNumId="9" w15:restartNumberingAfterBreak="0">
+    <w:nsid w:val="FFFFFF89"/>
+    <w:multiLevelType w:val="singleLevel"/>
+    <w:tmpl w:val="6F66279E"/>
+    <w:lvl w:ilvl="0">
+      <w:start w:val="1"/>
+      <w:numFmt w:val="bullet"/>
+      <w:lvlText w:val=""/>
+      <w:lvlJc w:val="left"/>
+      <w:pPr>
+        <w:tabs>
+          <w:tab w:val="num" w:pos="360"/>
+        </w:tabs>
+        <w:ind w:left="360" w:hanging="360"/>
+      </w:pPr>
+      <w:rPr>
+        <w:rFonts w:ascii="Symbol" w:hAnsi="Symbol" w:hint="default"/>
+      </w:rPr>
+    </w:lvl>
+  </w:abstractNum>
+  <w:abstractNum w:abstractNumId="10" w15:restartNumberingAfterBreak="0">
     <w:nsid w:val="0B3D6038"/>
     <w:multiLevelType w:val="hybridMultilevel"/>
     <w:tmpl w:val="F2D69D78"/>
@@ -2964,7 +1831,7 @@
       </w:rPr>
     </w:lvl>
   </w:abstractNum>
-  <w:abstractNum w:abstractNumId="1" w15:restartNumberingAfterBreak="0">
+  <w:abstractNum w:abstractNumId="11" w15:restartNumberingAfterBreak="0">
     <w:nsid w:val="120F6EBE"/>
     <w:multiLevelType w:val="hybridMultilevel"/>
     <w:tmpl w:val="487877D4"/>
@@ -3077,7 +1944,7 @@
       </w:rPr>
     </w:lvl>
   </w:abstractNum>
-  <w:abstractNum w:abstractNumId="2" w15:restartNumberingAfterBreak="0">
+  <w:abstractNum w:abstractNumId="12" w15:restartNumberingAfterBreak="0">
     <w:nsid w:val="12102F88"/>
     <w:multiLevelType w:val="hybridMultilevel"/>
     <w:tmpl w:val="85906640"/>
@@ -3190,7 +2057,7 @@
       </w:rPr>
     </w:lvl>
   </w:abstractNum>
-  <w:abstractNum w:abstractNumId="3" w15:restartNumberingAfterBreak="0">
+  <w:abstractNum w:abstractNumId="13" w15:restartNumberingAfterBreak="0">
     <w:nsid w:val="14826EE3"/>
     <w:multiLevelType w:val="hybridMultilevel"/>
     <w:tmpl w:val="9C865D14"/>
@@ -3303,7 +2170,7 @@
       </w:rPr>
     </w:lvl>
   </w:abstractNum>
-  <w:abstractNum w:abstractNumId="4" w15:restartNumberingAfterBreak="0">
+  <w:abstractNum w:abstractNumId="14" w15:restartNumberingAfterBreak="0">
     <w:nsid w:val="158B26AF"/>
     <w:multiLevelType w:val="hybridMultilevel"/>
     <w:tmpl w:val="A000B486"/>
@@ -3416,13 +2283,14 @@
       </w:rPr>
     </w:lvl>
   </w:abstractNum>
-  <w:abstractNum w:abstractNumId="5" w15:restartNumberingAfterBreak="0">
+  <w:abstractNum w:abstractNumId="15" w15:restartNumberingAfterBreak="0">
     <w:nsid w:val="1A224077"/>
     <w:multiLevelType w:val="hybridMultilevel"/>
-    <w:tmpl w:val="A2AE6110"/>
-    <w:lvl w:ilvl="0" w:tplc="04090001">
-      <w:start w:val="1"/>
-      <w:numFmt w:val="bullet"/>
+    <w:tmpl w:val="3820742A"/>
+    <w:lvl w:ilvl="0" w:tplc="05B8CDE0">
+      <w:start w:val="1"/>
+      <w:numFmt w:val="bullet"/>
+      <w:pStyle w:val="p1"/>
       <w:lvlText w:val=""/>
       <w:lvlJc w:val="left"/>
       <w:pPr>
@@ -3529,11 +2397,11 @@
       </w:rPr>
     </w:lvl>
   </w:abstractNum>
-  <w:abstractNum w:abstractNumId="6" w15:restartNumberingAfterBreak="0">
+  <w:abstractNum w:abstractNumId="16" w15:restartNumberingAfterBreak="0">
     <w:nsid w:val="1AE751D7"/>
     <w:multiLevelType w:val="hybridMultilevel"/>
-    <w:tmpl w:val="AB345E74"/>
-    <w:lvl w:ilvl="0" w:tplc="04090001">
+    <w:tmpl w:val="94D06106"/>
+    <w:lvl w:ilvl="0" w:tplc="87901F02">
       <w:start w:val="1"/>
       <w:numFmt w:val="bullet"/>
       <w:lvlText w:val=""/>
@@ -3642,7 +2510,7 @@
       </w:rPr>
     </w:lvl>
   </w:abstractNum>
-  <w:abstractNum w:abstractNumId="7" w15:restartNumberingAfterBreak="0">
+  <w:abstractNum w:abstractNumId="17" w15:restartNumberingAfterBreak="0">
     <w:nsid w:val="1B357233"/>
     <w:multiLevelType w:val="hybridMultilevel"/>
     <w:tmpl w:val="CB16C5EA"/>
@@ -3755,7 +2623,7 @@
       </w:rPr>
     </w:lvl>
   </w:abstractNum>
-  <w:abstractNum w:abstractNumId="8" w15:restartNumberingAfterBreak="0">
+  <w:abstractNum w:abstractNumId="18" w15:restartNumberingAfterBreak="0">
     <w:nsid w:val="1CA221DC"/>
     <w:multiLevelType w:val="multilevel"/>
     <w:tmpl w:val="9C865D14"/>
@@ -3868,7 +2736,7 @@
       </w:rPr>
     </w:lvl>
   </w:abstractNum>
-  <w:abstractNum w:abstractNumId="9" w15:restartNumberingAfterBreak="0">
+  <w:abstractNum w:abstractNumId="19" w15:restartNumberingAfterBreak="0">
     <w:nsid w:val="21D177D9"/>
     <w:multiLevelType w:val="multilevel"/>
     <w:tmpl w:val="0409001F"/>
@@ -3954,7 +2822,7 @@
       </w:pPr>
     </w:lvl>
   </w:abstractNum>
-  <w:abstractNum w:abstractNumId="10" w15:restartNumberingAfterBreak="0">
+  <w:abstractNum w:abstractNumId="20" w15:restartNumberingAfterBreak="0">
     <w:nsid w:val="244F1297"/>
     <w:multiLevelType w:val="hybridMultilevel"/>
     <w:tmpl w:val="D7A0A630"/>
@@ -4067,7 +2935,7 @@
       </w:rPr>
     </w:lvl>
   </w:abstractNum>
-  <w:abstractNum w:abstractNumId="11" w15:restartNumberingAfterBreak="0">
+  <w:abstractNum w:abstractNumId="21" w15:restartNumberingAfterBreak="0">
     <w:nsid w:val="27C03482"/>
     <w:multiLevelType w:val="multilevel"/>
     <w:tmpl w:val="0409001D"/>
@@ -4153,7 +3021,7 @@
       </w:pPr>
     </w:lvl>
   </w:abstractNum>
-  <w:abstractNum w:abstractNumId="12" w15:restartNumberingAfterBreak="0">
+  <w:abstractNum w:abstractNumId="22" w15:restartNumberingAfterBreak="0">
     <w:nsid w:val="2E564E9F"/>
     <w:multiLevelType w:val="hybridMultilevel"/>
     <w:tmpl w:val="E5626A56"/>
@@ -4266,7 +3134,7 @@
       </w:rPr>
     </w:lvl>
   </w:abstractNum>
-  <w:abstractNum w:abstractNumId="13" w15:restartNumberingAfterBreak="0">
+  <w:abstractNum w:abstractNumId="23" w15:restartNumberingAfterBreak="0">
     <w:nsid w:val="2EC2761E"/>
     <w:multiLevelType w:val="hybridMultilevel"/>
     <w:tmpl w:val="6C5C95C2"/>
@@ -4379,7 +3247,7 @@
       </w:rPr>
     </w:lvl>
   </w:abstractNum>
-  <w:abstractNum w:abstractNumId="14" w15:restartNumberingAfterBreak="0">
+  <w:abstractNum w:abstractNumId="24" w15:restartNumberingAfterBreak="0">
     <w:nsid w:val="2F4A6D65"/>
     <w:multiLevelType w:val="hybridMultilevel"/>
     <w:tmpl w:val="1E7E0E14"/>
@@ -4492,7 +3360,7 @@
       </w:rPr>
     </w:lvl>
   </w:abstractNum>
-  <w:abstractNum w:abstractNumId="15" w15:restartNumberingAfterBreak="0">
+  <w:abstractNum w:abstractNumId="25" w15:restartNumberingAfterBreak="0">
     <w:nsid w:val="3CC92015"/>
     <w:multiLevelType w:val="multilevel"/>
     <w:tmpl w:val="9C865D14"/>
@@ -4605,7 +3473,7 @@
       </w:rPr>
     </w:lvl>
   </w:abstractNum>
-  <w:abstractNum w:abstractNumId="16" w15:restartNumberingAfterBreak="0">
+  <w:abstractNum w:abstractNumId="26" w15:restartNumberingAfterBreak="0">
     <w:nsid w:val="3EB5693D"/>
     <w:multiLevelType w:val="multilevel"/>
     <w:tmpl w:val="1E7E0E14"/>
@@ -4718,7 +3586,7 @@
       </w:rPr>
     </w:lvl>
   </w:abstractNum>
-  <w:abstractNum w:abstractNumId="17" w15:restartNumberingAfterBreak="0">
+  <w:abstractNum w:abstractNumId="27" w15:restartNumberingAfterBreak="0">
     <w:nsid w:val="3F8F1B32"/>
     <w:multiLevelType w:val="hybridMultilevel"/>
     <w:tmpl w:val="1B421582"/>
@@ -4831,7 +3699,7 @@
       </w:rPr>
     </w:lvl>
   </w:abstractNum>
-  <w:abstractNum w:abstractNumId="18" w15:restartNumberingAfterBreak="0">
+  <w:abstractNum w:abstractNumId="28" w15:restartNumberingAfterBreak="0">
     <w:nsid w:val="44897F8A"/>
     <w:multiLevelType w:val="hybridMultilevel"/>
     <w:tmpl w:val="5C0491F2"/>
@@ -4944,7 +3812,7 @@
       </w:rPr>
     </w:lvl>
   </w:abstractNum>
-  <w:abstractNum w:abstractNumId="19" w15:restartNumberingAfterBreak="0">
+  <w:abstractNum w:abstractNumId="29" w15:restartNumberingAfterBreak="0">
     <w:nsid w:val="45516579"/>
     <w:multiLevelType w:val="hybridMultilevel"/>
     <w:tmpl w:val="4E34B176"/>
@@ -5057,7 +3925,7 @@
       </w:rPr>
     </w:lvl>
   </w:abstractNum>
-  <w:abstractNum w:abstractNumId="20" w15:restartNumberingAfterBreak="0">
+  <w:abstractNum w:abstractNumId="30" w15:restartNumberingAfterBreak="0">
     <w:nsid w:val="47C806D8"/>
     <w:multiLevelType w:val="multilevel"/>
     <w:tmpl w:val="F1E68568"/>
@@ -5170,7 +4038,7 @@
       </w:rPr>
     </w:lvl>
   </w:abstractNum>
-  <w:abstractNum w:abstractNumId="21" w15:restartNumberingAfterBreak="0">
+  <w:abstractNum w:abstractNumId="31" w15:restartNumberingAfterBreak="0">
     <w:nsid w:val="47FF4BEF"/>
     <w:multiLevelType w:val="hybridMultilevel"/>
     <w:tmpl w:val="C5FE27E4"/>
@@ -5283,7 +4151,7 @@
       </w:rPr>
     </w:lvl>
   </w:abstractNum>
-  <w:abstractNum w:abstractNumId="22" w15:restartNumberingAfterBreak="0">
+  <w:abstractNum w:abstractNumId="32" w15:restartNumberingAfterBreak="0">
     <w:nsid w:val="4B012712"/>
     <w:multiLevelType w:val="hybridMultilevel"/>
     <w:tmpl w:val="2F649CC8"/>
@@ -5396,7 +4264,7 @@
       </w:rPr>
     </w:lvl>
   </w:abstractNum>
-  <w:abstractNum w:abstractNumId="23" w15:restartNumberingAfterBreak="0">
+  <w:abstractNum w:abstractNumId="33" w15:restartNumberingAfterBreak="0">
     <w:nsid w:val="4B7C08DF"/>
     <w:multiLevelType w:val="hybridMultilevel"/>
     <w:tmpl w:val="EF927E72"/>
@@ -5509,7 +4377,7 @@
       </w:rPr>
     </w:lvl>
   </w:abstractNum>
-  <w:abstractNum w:abstractNumId="24" w15:restartNumberingAfterBreak="0">
+  <w:abstractNum w:abstractNumId="34" w15:restartNumberingAfterBreak="0">
     <w:nsid w:val="4CD9768C"/>
     <w:multiLevelType w:val="hybridMultilevel"/>
     <w:tmpl w:val="72D02116"/>
@@ -5622,7 +4490,7 @@
       </w:rPr>
     </w:lvl>
   </w:abstractNum>
-  <w:abstractNum w:abstractNumId="25" w15:restartNumberingAfterBreak="0">
+  <w:abstractNum w:abstractNumId="35" w15:restartNumberingAfterBreak="0">
     <w:nsid w:val="4D416932"/>
     <w:multiLevelType w:val="hybridMultilevel"/>
     <w:tmpl w:val="CB12F05C"/>
@@ -5735,7 +4603,7 @@
       </w:rPr>
     </w:lvl>
   </w:abstractNum>
-  <w:abstractNum w:abstractNumId="26" w15:restartNumberingAfterBreak="0">
+  <w:abstractNum w:abstractNumId="36" w15:restartNumberingAfterBreak="0">
     <w:nsid w:val="4EDC0EEF"/>
     <w:multiLevelType w:val="multilevel"/>
     <w:tmpl w:val="04090023"/>
@@ -5822,7 +4690,7 @@
       </w:pPr>
     </w:lvl>
   </w:abstractNum>
-  <w:abstractNum w:abstractNumId="27" w15:restartNumberingAfterBreak="0">
+  <w:abstractNum w:abstractNumId="37" w15:restartNumberingAfterBreak="0">
     <w:nsid w:val="507E2E89"/>
     <w:multiLevelType w:val="hybridMultilevel"/>
     <w:tmpl w:val="D9147E48"/>
@@ -5935,7 +4803,7 @@
       </w:rPr>
     </w:lvl>
   </w:abstractNum>
-  <w:abstractNum w:abstractNumId="28" w15:restartNumberingAfterBreak="0">
+  <w:abstractNum w:abstractNumId="38" w15:restartNumberingAfterBreak="0">
     <w:nsid w:val="52100106"/>
     <w:multiLevelType w:val="hybridMultilevel"/>
     <w:tmpl w:val="E91EA196"/>
@@ -6048,7 +4916,7 @@
       </w:rPr>
     </w:lvl>
   </w:abstractNum>
-  <w:abstractNum w:abstractNumId="29" w15:restartNumberingAfterBreak="0">
+  <w:abstractNum w:abstractNumId="39" w15:restartNumberingAfterBreak="0">
     <w:nsid w:val="551D05F0"/>
     <w:multiLevelType w:val="hybridMultilevel"/>
     <w:tmpl w:val="E97E4AD2"/>
@@ -6161,7 +5029,7 @@
       </w:rPr>
     </w:lvl>
   </w:abstractNum>
-  <w:abstractNum w:abstractNumId="30" w15:restartNumberingAfterBreak="0">
+  <w:abstractNum w:abstractNumId="40" w15:restartNumberingAfterBreak="0">
     <w:nsid w:val="5739703C"/>
     <w:multiLevelType w:val="hybridMultilevel"/>
     <w:tmpl w:val="09127502"/>
@@ -6274,7 +5142,7 @@
       </w:rPr>
     </w:lvl>
   </w:abstractNum>
-  <w:abstractNum w:abstractNumId="31" w15:restartNumberingAfterBreak="0">
+  <w:abstractNum w:abstractNumId="41" w15:restartNumberingAfterBreak="0">
     <w:nsid w:val="5CF03D5B"/>
     <w:multiLevelType w:val="hybridMultilevel"/>
     <w:tmpl w:val="19F88F22"/>
@@ -6387,7 +5255,7 @@
       </w:rPr>
     </w:lvl>
   </w:abstractNum>
-  <w:abstractNum w:abstractNumId="32" w15:restartNumberingAfterBreak="0">
+  <w:abstractNum w:abstractNumId="42" w15:restartNumberingAfterBreak="0">
     <w:nsid w:val="5D9900FC"/>
     <w:multiLevelType w:val="hybridMultilevel"/>
     <w:tmpl w:val="D87A5514"/>
@@ -6500,7 +5368,7 @@
       </w:rPr>
     </w:lvl>
   </w:abstractNum>
-  <w:abstractNum w:abstractNumId="33" w15:restartNumberingAfterBreak="0">
+  <w:abstractNum w:abstractNumId="43" w15:restartNumberingAfterBreak="0">
     <w:nsid w:val="6A1025E4"/>
     <w:multiLevelType w:val="hybridMultilevel"/>
     <w:tmpl w:val="DBD4D796"/>
@@ -6613,11 +5481,11 @@
       </w:rPr>
     </w:lvl>
   </w:abstractNum>
-  <w:abstractNum w:abstractNumId="34" w15:restartNumberingAfterBreak="0">
+  <w:abstractNum w:abstractNumId="44" w15:restartNumberingAfterBreak="0">
     <w:nsid w:val="71191A4E"/>
     <w:multiLevelType w:val="hybridMultilevel"/>
-    <w:tmpl w:val="B7944E9C"/>
-    <w:lvl w:ilvl="0" w:tplc="04090001">
+    <w:tmpl w:val="FF480788"/>
+    <w:lvl w:ilvl="0" w:tplc="4DDED2B4">
       <w:start w:val="1"/>
       <w:numFmt w:val="bullet"/>
       <w:lvlText w:val=""/>
@@ -6726,7 +5594,7 @@
       </w:rPr>
     </w:lvl>
   </w:abstractNum>
-  <w:abstractNum w:abstractNumId="35" w15:restartNumberingAfterBreak="0">
+  <w:abstractNum w:abstractNumId="45" w15:restartNumberingAfterBreak="0">
     <w:nsid w:val="779B51B1"/>
     <w:multiLevelType w:val="hybridMultilevel"/>
     <w:tmpl w:val="53D446A4"/>
@@ -6839,7 +5707,7 @@
       </w:rPr>
     </w:lvl>
   </w:abstractNum>
-  <w:abstractNum w:abstractNumId="36" w15:restartNumberingAfterBreak="0">
+  <w:abstractNum w:abstractNumId="46" w15:restartNumberingAfterBreak="0">
     <w:nsid w:val="7E49099F"/>
     <w:multiLevelType w:val="hybridMultilevel"/>
     <w:tmpl w:val="732AABD6"/>
@@ -6953,115 +5821,145 @@
     </w:lvl>
   </w:abstractNum>
   <w:num w:numId="1">
+    <w:abstractNumId w:val="45"/>
+  </w:num>
+  <w:num w:numId="2">
+    <w:abstractNumId w:val="31"/>
+  </w:num>
+  <w:num w:numId="3">
+    <w:abstractNumId w:val="46"/>
+  </w:num>
+  <w:num w:numId="4">
+    <w:abstractNumId w:val="28"/>
+  </w:num>
+  <w:num w:numId="5">
+    <w:abstractNumId w:val="34"/>
+  </w:num>
+  <w:num w:numId="6">
+    <w:abstractNumId w:val="37"/>
+  </w:num>
+  <w:num w:numId="7">
+    <w:abstractNumId w:val="17"/>
+  </w:num>
+  <w:num w:numId="8">
+    <w:abstractNumId w:val="22"/>
+  </w:num>
+  <w:num w:numId="9">
+    <w:abstractNumId w:val="10"/>
+  </w:num>
+  <w:num w:numId="10">
+    <w:abstractNumId w:val="12"/>
+  </w:num>
+  <w:num w:numId="11">
+    <w:abstractNumId w:val="11"/>
+  </w:num>
+  <w:num w:numId="12">
     <w:abstractNumId w:val="35"/>
   </w:num>
-  <w:num w:numId="2">
+  <w:num w:numId="13">
+    <w:abstractNumId w:val="23"/>
+  </w:num>
+  <w:num w:numId="14">
+    <w:abstractNumId w:val="38"/>
+  </w:num>
+  <w:num w:numId="15">
+    <w:abstractNumId w:val="24"/>
+  </w:num>
+  <w:num w:numId="16">
+    <w:abstractNumId w:val="26"/>
+  </w:num>
+  <w:num w:numId="17">
+    <w:abstractNumId w:val="13"/>
+  </w:num>
+  <w:num w:numId="18">
+    <w:abstractNumId w:val="18"/>
+  </w:num>
+  <w:num w:numId="19">
+    <w:abstractNumId w:val="19"/>
+  </w:num>
+  <w:num w:numId="20">
     <w:abstractNumId w:val="21"/>
   </w:num>
-  <w:num w:numId="3">
+  <w:num w:numId="21">
     <w:abstractNumId w:val="36"/>
   </w:num>
-  <w:num w:numId="4">
-    <w:abstractNumId w:val="18"/>
+  <w:num w:numId="22">
+    <w:abstractNumId w:val="25"/>
   </w:num>
-  <w:num w:numId="5">
-    <w:abstractNumId w:val="24"/>
+  <w:num w:numId="23">
+    <w:abstractNumId w:val="33"/>
   </w:num>
-  <w:num w:numId="6">
+  <w:num w:numId="24">
+    <w:abstractNumId w:val="40"/>
+  </w:num>
+  <w:num w:numId="25">
+    <w:abstractNumId w:val="41"/>
+  </w:num>
+  <w:num w:numId="26">
+    <w:abstractNumId w:val="29"/>
+  </w:num>
+  <w:num w:numId="27">
+    <w:abstractNumId w:val="44"/>
+  </w:num>
+  <w:num w:numId="28">
+    <w:abstractNumId w:val="39"/>
+  </w:num>
+  <w:num w:numId="29">
+    <w:abstractNumId w:val="15"/>
+  </w:num>
+  <w:num w:numId="30">
+    <w:abstractNumId w:val="43"/>
+  </w:num>
+  <w:num w:numId="31">
+    <w:abstractNumId w:val="32"/>
+  </w:num>
+  <w:num w:numId="32">
+    <w:abstractNumId w:val="14"/>
+  </w:num>
+  <w:num w:numId="33">
+    <w:abstractNumId w:val="30"/>
+  </w:num>
+  <w:num w:numId="34">
     <w:abstractNumId w:val="27"/>
   </w:num>
-  <w:num w:numId="7">
+  <w:num w:numId="35">
+    <w:abstractNumId w:val="20"/>
+  </w:num>
+  <w:num w:numId="36">
+    <w:abstractNumId w:val="42"/>
+  </w:num>
+  <w:num w:numId="37">
+    <w:abstractNumId w:val="16"/>
+  </w:num>
+  <w:num w:numId="38">
+    <w:abstractNumId w:val="0"/>
+  </w:num>
+  <w:num w:numId="39">
+    <w:abstractNumId w:val="1"/>
+  </w:num>
+  <w:num w:numId="40">
+    <w:abstractNumId w:val="2"/>
+  </w:num>
+  <w:num w:numId="41">
+    <w:abstractNumId w:val="3"/>
+  </w:num>
+  <w:num w:numId="42">
+    <w:abstractNumId w:val="8"/>
+  </w:num>
+  <w:num w:numId="43">
+    <w:abstractNumId w:val="4"/>
+  </w:num>
+  <w:num w:numId="44">
+    <w:abstractNumId w:val="5"/>
+  </w:num>
+  <w:num w:numId="45">
+    <w:abstractNumId w:val="6"/>
+  </w:num>
+  <w:num w:numId="46">
     <w:abstractNumId w:val="7"/>
   </w:num>
-  <w:num w:numId="8">
-    <w:abstractNumId w:val="12"/>
-  </w:num>
-  <w:num w:numId="9">
-    <w:abstractNumId w:val="0"/>
-  </w:num>
-  <w:num w:numId="10">
-    <w:abstractNumId w:val="2"/>
-  </w:num>
-  <w:num w:numId="11">
-    <w:abstractNumId w:val="1"/>
-  </w:num>
-  <w:num w:numId="12">
-    <w:abstractNumId w:val="25"/>
-  </w:num>
-  <w:num w:numId="13">
-    <w:abstractNumId w:val="13"/>
-  </w:num>
-  <w:num w:numId="14">
-    <w:abstractNumId w:val="28"/>
-  </w:num>
-  <w:num w:numId="15">
-    <w:abstractNumId w:val="14"/>
-  </w:num>
-  <w:num w:numId="16">
-    <w:abstractNumId w:val="16"/>
-  </w:num>
-  <w:num w:numId="17">
-    <w:abstractNumId w:val="3"/>
-  </w:num>
-  <w:num w:numId="18">
-    <w:abstractNumId w:val="8"/>
-  </w:num>
-  <w:num w:numId="19">
+  <w:num w:numId="47">
     <w:abstractNumId w:val="9"/>
-  </w:num>
-  <w:num w:numId="20">
-    <w:abstractNumId w:val="11"/>
-  </w:num>
-  <w:num w:numId="21">
-    <w:abstractNumId w:val="26"/>
-  </w:num>
-  <w:num w:numId="22">
-    <w:abstractNumId w:val="15"/>
-  </w:num>
-  <w:num w:numId="23">
-    <w:abstractNumId w:val="23"/>
-  </w:num>
-  <w:num w:numId="24">
-    <w:abstractNumId w:val="30"/>
-  </w:num>
-  <w:num w:numId="25">
-    <w:abstractNumId w:val="31"/>
-  </w:num>
-  <w:num w:numId="26">
-    <w:abstractNumId w:val="19"/>
-  </w:num>
-  <w:num w:numId="27">
-    <w:abstractNumId w:val="34"/>
-  </w:num>
-  <w:num w:numId="28">
-    <w:abstractNumId w:val="29"/>
-  </w:num>
-  <w:num w:numId="29">
-    <w:abstractNumId w:val="5"/>
-  </w:num>
-  <w:num w:numId="30">
-    <w:abstractNumId w:val="33"/>
-  </w:num>
-  <w:num w:numId="31">
-    <w:abstractNumId w:val="22"/>
-  </w:num>
-  <w:num w:numId="32">
-    <w:abstractNumId w:val="4"/>
-  </w:num>
-  <w:num w:numId="33">
-    <w:abstractNumId w:val="20"/>
-  </w:num>
-  <w:num w:numId="34">
-    <w:abstractNumId w:val="17"/>
-  </w:num>
-  <w:num w:numId="35">
-    <w:abstractNumId w:val="10"/>
-  </w:num>
-  <w:num w:numId="36">
-    <w:abstractNumId w:val="32"/>
-  </w:num>
-  <w:num w:numId="37">
-    <w:abstractNumId w:val="6"/>
   </w:num>
 </w:numbering>
 </file>
@@ -7188,6 +6086,7 @@
     <w:lsdException w:name="HTML Sample" w:semiHidden="1" w:unhideWhenUsed="1"/>
     <w:lsdException w:name="HTML Typewriter" w:semiHidden="1" w:unhideWhenUsed="1"/>
     <w:lsdException w:name="HTML Variable" w:semiHidden="1" w:unhideWhenUsed="1"/>
+    <w:lsdException w:name="Normal Table" w:semiHidden="1" w:unhideWhenUsed="1"/>
     <w:lsdException w:name="annotation subject" w:semiHidden="1" w:unhideWhenUsed="1"/>
     <w:lsdException w:name="No List" w:semiHidden="1" w:unhideWhenUsed="1"/>
     <w:lsdException w:name="Outline List 1" w:semiHidden="1" w:unhideWhenUsed="1"/>
@@ -7231,8 +6130,10 @@
     <w:lsdException w:name="Table Elegant" w:semiHidden="1" w:unhideWhenUsed="1"/>
     <w:lsdException w:name="Table Professional" w:semiHidden="1" w:unhideWhenUsed="1"/>
     <w:lsdException w:name="Table Subtle 1" w:semiHidden="1" w:unhideWhenUsed="1"/>
+    <w:lsdException w:name="Table Subtle 2" w:semiHidden="1" w:unhideWhenUsed="1"/>
     <w:lsdException w:name="Table Web 1" w:semiHidden="1" w:unhideWhenUsed="1"/>
     <w:lsdException w:name="Table Web 2" w:semiHidden="1" w:unhideWhenUsed="1"/>
+    <w:lsdException w:name="Table Web 3" w:semiHidden="1" w:unhideWhenUsed="1"/>
     <w:lsdException w:name="Balloon Text" w:semiHidden="1" w:unhideWhenUsed="1"/>
     <w:lsdException w:name="Table Grid" w:uiPriority="39"/>
     <w:lsdException w:name="Table Theme" w:semiHidden="1" w:unhideWhenUsed="1"/>
@@ -7459,7 +6360,17 @@
   <w:style w:type="paragraph" w:default="1" w:styleId="Normal">
     <w:name w:val="Normal"/>
     <w:qFormat/>
-    <w:rsid w:val="00ED4A19"/>
+    <w:rsid w:val="00D44F5F"/>
+    <w:pPr>
+      <w:tabs>
+        <w:tab w:val="right" w:pos="10800"/>
+      </w:tabs>
+      <w:spacing w:before="120" w:after="120" w:line="264" w:lineRule="auto"/>
+    </w:pPr>
+    <w:rPr>
+      <w:rFonts w:ascii="Georgia" w:hAnsi="Georgia" w:cs="Arial"/>
+      <w:noProof/>
+    </w:rPr>
   </w:style>
   <w:style w:type="paragraph" w:styleId="Heading1">
     <w:name w:val="heading 1"/>
@@ -7468,17 +6379,17 @@
     <w:link w:val="Heading1Char"/>
     <w:uiPriority w:val="9"/>
     <w:qFormat/>
-    <w:rsid w:val="00ED4A19"/>
+    <w:rsid w:val="009046E8"/>
     <w:pPr>
-      <w:spacing w:before="300" w:after="40"/>
-      <w:jc w:val="left"/>
+      <w:jc w:val="center"/>
       <w:outlineLvl w:val="0"/>
     </w:pPr>
     <w:rPr>
-      <w:smallCaps/>
-      <w:spacing w:val="5"/>
-      <w:sz w:val="32"/>
-      <w:szCs w:val="32"/>
+      <w:b/>
+      <w:color w:val="000000" w:themeColor="text1"/>
+      <w:sz w:val="48"/>
+      <w:szCs w:val="48"/>
+      <w:lang w:val="es-ES"/>
     </w:rPr>
   </w:style>
   <w:style w:type="paragraph" w:styleId="Heading2">
@@ -7487,20 +6398,14 @@
     <w:next w:val="Normal"/>
     <w:link w:val="Heading2Char"/>
     <w:uiPriority w:val="9"/>
-    <w:semiHidden/>
     <w:unhideWhenUsed/>
     <w:qFormat/>
-    <w:rsid w:val="00ED4A19"/>
+    <w:rsid w:val="009046E8"/>
     <w:pPr>
-      <w:spacing w:before="240" w:after="80"/>
-      <w:jc w:val="left"/>
       <w:outlineLvl w:val="1"/>
     </w:pPr>
     <w:rPr>
-      <w:smallCaps/>
-      <w:spacing w:val="5"/>
-      <w:sz w:val="28"/>
-      <w:szCs w:val="28"/>
+      <w:b/>
     </w:rPr>
   </w:style>
   <w:style w:type="paragraph" w:styleId="Heading3">
@@ -7553,22 +6458,12 @@
     <w:next w:val="Normal"/>
     <w:link w:val="Heading5Char"/>
     <w:uiPriority w:val="9"/>
-    <w:semiHidden/>
     <w:unhideWhenUsed/>
     <w:qFormat/>
-    <w:rsid w:val="00ED4A19"/>
+    <w:rsid w:val="001C45D1"/>
     <w:pPr>
-      <w:spacing w:before="200" w:after="0"/>
-      <w:jc w:val="left"/>
       <w:outlineLvl w:val="4"/>
     </w:pPr>
-    <w:rPr>
-      <w:smallCaps/>
-      <w:color w:val="C45911" w:themeColor="accent2" w:themeShade="BF"/>
-      <w:spacing w:val="10"/>
-      <w:sz w:val="22"/>
-      <w:szCs w:val="26"/>
-    </w:rPr>
   </w:style>
   <w:style w:type="paragraph" w:styleId="Heading6">
     <w:name w:val="heading 6"/>
@@ -7576,20 +6471,14 @@
     <w:next w:val="Normal"/>
     <w:link w:val="Heading6Char"/>
     <w:uiPriority w:val="9"/>
-    <w:semiHidden/>
     <w:unhideWhenUsed/>
     <w:qFormat/>
-    <w:rsid w:val="00ED4A19"/>
+    <w:rsid w:val="00E95E3C"/>
     <w:pPr>
-      <w:spacing w:after="0"/>
-      <w:jc w:val="left"/>
       <w:outlineLvl w:val="5"/>
     </w:pPr>
     <w:rPr>
-      <w:smallCaps/>
-      <w:color w:val="ED7D31" w:themeColor="accent2"/>
-      <w:spacing w:val="5"/>
-      <w:sz w:val="22"/>
+      <w:lang w:val="es-ES"/>
     </w:rPr>
   </w:style>
   <w:style w:type="paragraph" w:styleId="Heading7">
@@ -7598,21 +6487,12 @@
     <w:next w:val="Normal"/>
     <w:link w:val="Heading7Char"/>
     <w:uiPriority w:val="9"/>
-    <w:semiHidden/>
     <w:unhideWhenUsed/>
     <w:qFormat/>
-    <w:rsid w:val="00ED4A19"/>
+    <w:rsid w:val="00D44F5F"/>
     <w:pPr>
-      <w:spacing w:after="0"/>
-      <w:jc w:val="left"/>
       <w:outlineLvl w:val="6"/>
     </w:pPr>
-    <w:rPr>
-      <w:b/>
-      <w:smallCaps/>
-      <w:color w:val="ED7D31" w:themeColor="accent2"/>
-      <w:spacing w:val="10"/>
-    </w:rPr>
   </w:style>
   <w:style w:type="paragraph" w:styleId="Heading8">
     <w:name w:val="heading 8"/>
@@ -7620,21 +6500,12 @@
     <w:next w:val="Normal"/>
     <w:link w:val="Heading8Char"/>
     <w:uiPriority w:val="9"/>
-    <w:semiHidden/>
     <w:unhideWhenUsed/>
     <w:qFormat/>
-    <w:rsid w:val="00ED4A19"/>
+    <w:rsid w:val="00C90DD3"/>
     <w:pPr>
-      <w:spacing w:after="0"/>
-      <w:jc w:val="left"/>
       <w:outlineLvl w:val="7"/>
     </w:pPr>
-    <w:rPr>
-      <w:b/>
-      <w:i/>
-      <w:smallCaps/>
-      <w:color w:val="C45911" w:themeColor="accent2" w:themeShade="BF"/>
-    </w:rPr>
   </w:style>
   <w:style w:type="paragraph" w:styleId="Heading9">
     <w:name w:val="heading 9"/>
@@ -7642,26 +6513,16 @@
     <w:next w:val="Normal"/>
     <w:link w:val="Heading9Char"/>
     <w:uiPriority w:val="9"/>
-    <w:semiHidden/>
     <w:unhideWhenUsed/>
     <w:qFormat/>
-    <w:rsid w:val="00ED4A19"/>
+    <w:rsid w:val="00C90DD3"/>
     <w:pPr>
-      <w:spacing w:after="0"/>
-      <w:jc w:val="left"/>
       <w:outlineLvl w:val="8"/>
     </w:pPr>
-    <w:rPr>
-      <w:b/>
-      <w:i/>
-      <w:smallCaps/>
-      <w:color w:val="823B0B" w:themeColor="accent2" w:themeShade="7F"/>
-    </w:rPr>
   </w:style>
   <w:style w:type="character" w:default="1" w:styleId="DefaultParagraphFont">
     <w:name w:val="Default Paragraph Font"/>
     <w:uiPriority w:val="1"/>
-    <w:semiHidden/>
     <w:unhideWhenUsed/>
   </w:style>
   <w:style w:type="table" w:default="1" w:styleId="TableNormal">
@@ -7845,28 +6706,28 @@
   </w:style>
   <w:style w:type="paragraph" w:customStyle="1" w:styleId="p1">
     <w:name w:val="p1"/>
-    <w:basedOn w:val="Normal"/>
-    <w:rsid w:val="00B81E5B"/>
+    <w:basedOn w:val="ListParagraph"/>
+    <w:rsid w:val="00FC50F7"/>
     <w:pPr>
-      <w:spacing w:after="0" w:line="240" w:lineRule="auto"/>
+      <w:numPr>
+        <w:numId w:val="29"/>
+      </w:numPr>
+      <w:ind w:left="450"/>
     </w:pPr>
-    <w:rPr>
-      <w:rFonts w:ascii="Georgia" w:hAnsi="Georgia" w:cs="Times New Roman"/>
-      <w:sz w:val="15"/>
-      <w:szCs w:val="15"/>
-    </w:rPr>
   </w:style>
   <w:style w:type="character" w:customStyle="1" w:styleId="Heading1Char">
     <w:name w:val="Heading 1 Char"/>
     <w:basedOn w:val="DefaultParagraphFont"/>
     <w:link w:val="Heading1"/>
     <w:uiPriority w:val="9"/>
-    <w:rsid w:val="00ED4A19"/>
+    <w:rsid w:val="009046E8"/>
     <w:rPr>
-      <w:smallCaps/>
-      <w:spacing w:val="5"/>
-      <w:sz w:val="32"/>
-      <w:szCs w:val="32"/>
+      <w:rFonts w:ascii="Georgia" w:hAnsi="Georgia" w:cs="Arial"/>
+      <w:b/>
+      <w:color w:val="000000" w:themeColor="text1"/>
+      <w:sz w:val="48"/>
+      <w:szCs w:val="48"/>
+      <w:lang w:val="es-ES"/>
     </w:rPr>
   </w:style>
   <w:style w:type="character" w:customStyle="1" w:styleId="Heading2Char">
@@ -7874,13 +6735,11 @@
     <w:basedOn w:val="DefaultParagraphFont"/>
     <w:link w:val="Heading2"/>
     <w:uiPriority w:val="9"/>
-    <w:semiHidden/>
-    <w:rsid w:val="00ED4A19"/>
+    <w:rsid w:val="009046E8"/>
     <w:rPr>
-      <w:smallCaps/>
-      <w:spacing w:val="5"/>
-      <w:sz w:val="28"/>
-      <w:szCs w:val="28"/>
+      <w:rFonts w:ascii="Georgia" w:hAnsi="Georgia" w:cs="Arial"/>
+      <w:b/>
+      <w:noProof/>
     </w:rPr>
   </w:style>
   <w:style w:type="character" w:customStyle="1" w:styleId="Heading3Char">
@@ -7916,14 +6775,10 @@
     <w:basedOn w:val="DefaultParagraphFont"/>
     <w:link w:val="Heading5"/>
     <w:uiPriority w:val="9"/>
-    <w:semiHidden/>
-    <w:rsid w:val="00ED4A19"/>
+    <w:rsid w:val="001C45D1"/>
     <w:rPr>
-      <w:smallCaps/>
-      <w:color w:val="C45911" w:themeColor="accent2" w:themeShade="BF"/>
-      <w:spacing w:val="10"/>
-      <w:sz w:val="22"/>
-      <w:szCs w:val="26"/>
+      <w:rFonts w:ascii="Georgia" w:hAnsi="Georgia" w:cs="Arial"/>
+      <w:noProof/>
     </w:rPr>
   </w:style>
   <w:style w:type="character" w:customStyle="1" w:styleId="Heading6Char">
@@ -7931,13 +6786,11 @@
     <w:basedOn w:val="DefaultParagraphFont"/>
     <w:link w:val="Heading6"/>
     <w:uiPriority w:val="9"/>
-    <w:semiHidden/>
-    <w:rsid w:val="00ED4A19"/>
+    <w:rsid w:val="00E95E3C"/>
     <w:rPr>
-      <w:smallCaps/>
-      <w:color w:val="ED7D31" w:themeColor="accent2"/>
-      <w:spacing w:val="5"/>
-      <w:sz w:val="22"/>
+      <w:rFonts w:ascii="Georgia" w:hAnsi="Georgia" w:cs="Arial"/>
+      <w:noProof/>
+      <w:lang w:val="es-ES"/>
     </w:rPr>
   </w:style>
   <w:style w:type="character" w:customStyle="1" w:styleId="Heading7Char">
@@ -7945,13 +6798,10 @@
     <w:basedOn w:val="DefaultParagraphFont"/>
     <w:link w:val="Heading7"/>
     <w:uiPriority w:val="9"/>
-    <w:semiHidden/>
-    <w:rsid w:val="00ED4A19"/>
+    <w:rsid w:val="00D44F5F"/>
     <w:rPr>
-      <w:b/>
-      <w:smallCaps/>
-      <w:color w:val="ED7D31" w:themeColor="accent2"/>
-      <w:spacing w:val="10"/>
+      <w:rFonts w:ascii="Georgia" w:hAnsi="Georgia" w:cs="Arial"/>
+      <w:noProof/>
     </w:rPr>
   </w:style>
   <w:style w:type="character" w:customStyle="1" w:styleId="Heading8Char">
@@ -7959,13 +6809,10 @@
     <w:basedOn w:val="DefaultParagraphFont"/>
     <w:link w:val="Heading8"/>
     <w:uiPriority w:val="9"/>
-    <w:semiHidden/>
-    <w:rsid w:val="00ED4A19"/>
+    <w:rsid w:val="00C90DD3"/>
     <w:rPr>
-      <w:b/>
-      <w:i/>
-      <w:smallCaps/>
-      <w:color w:val="C45911" w:themeColor="accent2" w:themeShade="BF"/>
+      <w:rFonts w:ascii="Georgia" w:hAnsi="Georgia" w:cs="Arial"/>
+      <w:noProof/>
     </w:rPr>
   </w:style>
   <w:style w:type="character" w:customStyle="1" w:styleId="Heading9Char">
@@ -7973,13 +6820,10 @@
     <w:basedOn w:val="DefaultParagraphFont"/>
     <w:link w:val="Heading9"/>
     <w:uiPriority w:val="9"/>
-    <w:semiHidden/>
-    <w:rsid w:val="00ED4A19"/>
+    <w:rsid w:val="00C90DD3"/>
     <w:rPr>
-      <w:b/>
-      <w:i/>
-      <w:smallCaps/>
-      <w:color w:val="823B0B" w:themeColor="accent2" w:themeShade="7F"/>
+      <w:rFonts w:ascii="Georgia" w:hAnsi="Georgia" w:cs="Arial"/>
+      <w:noProof/>
     </w:rPr>
   </w:style>
   <w:style w:type="paragraph" w:styleId="Caption">
@@ -8064,21 +6908,20 @@
     <w:name w:val="Strong"/>
     <w:uiPriority w:val="22"/>
     <w:qFormat/>
-    <w:rsid w:val="00ED4A19"/>
+    <w:rsid w:val="009046E8"/>
     <w:rPr>
+      <w:rFonts w:ascii="Georgia" w:hAnsi="Georgia" w:cs="Arial"/>
       <w:b/>
-      <w:color w:val="ED7D31" w:themeColor="accent2"/>
     </w:rPr>
   </w:style>
   <w:style w:type="character" w:styleId="Emphasis">
     <w:name w:val="Emphasis"/>
     <w:uiPriority w:val="20"/>
     <w:qFormat/>
-    <w:rsid w:val="00ED4A19"/>
+    <w:rsid w:val="009046E8"/>
     <w:rPr>
-      <w:b/>
+      <w:rFonts w:ascii="Georgia" w:hAnsi="Georgia" w:cs="Arial"/>
       <w:i/>
-      <w:spacing w:val="10"/>
     </w:rPr>
   </w:style>
   <w:style w:type="paragraph" w:styleId="NoSpacing">
@@ -8172,12 +7015,11 @@
     <w:name w:val="Intense Emphasis"/>
     <w:uiPriority w:val="21"/>
     <w:qFormat/>
-    <w:rsid w:val="00ED4A19"/>
+    <w:rsid w:val="009046E8"/>
     <w:rPr>
+      <w:rFonts w:ascii="Georgia" w:hAnsi="Georgia" w:cs="Arial"/>
       <w:b/>
       <w:i/>
-      <w:color w:val="ED7D31" w:themeColor="accent2"/>
-      <w:spacing w:val="10"/>
     </w:rPr>
   </w:style>
   <w:style w:type="character" w:styleId="SubtleReference">
@@ -8499,7 +7341,7 @@
 </file>
 
 <file path=customXml/itemProps1.xml><?xml version="1.0" encoding="utf-8"?>
-<ds:datastoreItem xmlns:ds="http://schemas.openxmlformats.org/officeDocument/2006/customXml" ds:itemID="{A24A2A1B-4135-E046-A369-409CE2C1E05E}">
+<ds:datastoreItem xmlns:ds="http://schemas.openxmlformats.org/officeDocument/2006/customXml" ds:itemID="{6D7E7DDE-B835-864E-AF3F-3740A477E980}">
   <ds:schemaRefs>
     <ds:schemaRef ds:uri="http://schemas.openxmlformats.org/officeDocument/2006/bibliography"/>
   </ds:schemaRefs>

</xml_diff>